<commit_message>
change first and second points
</commit_message>
<xml_diff>
--- a/charter.docx
+++ b/charter.docx
@@ -239,8 +239,8 @@
             <w:r>
               <w:rPr>
                 <w:rFonts w:ascii="Calibri" w:hAnsi="Calibri" w:cs="Calibri"/>
-                <w:b/>
-                <w:bCs/>
+                <w:b w:val="1"/>
+                <w:bCs w:val="1"/>
                 <w:sz w:val="36"/>
                 <w:szCs w:val="36"/>
                 <w:u w:val="single"/>
@@ -251,10 +251,304 @@
               <w:br/>
             </w:r>
             <w:r>
-              <w:rPr>
-                <w:rFonts w:ascii="Georgia" w:hAnsi="Georgia"/>
-              </w:rPr>
-              <w:t>The goal of this project is to develop an automated Student Attendance Management System for Future Tech University. This system will replace manual attendance tracking, reduce errors, and enhance reporting, supporting the university’s focus on digitization and operational efficiency.</w:t>
+              <w:rPr/>
+              <w:t xml:space="preserve">The </w:t>
+            </w:r>
+            <w:r>
+              <w:rPr/>
+              <w:t>aim</w:t>
+            </w:r>
+            <w:r>
+              <w:rPr/>
+              <w:t xml:space="preserve"> </w:t>
+            </w:r>
+            <w:r>
+              <w:rPr/>
+              <w:t>of</w:t>
+            </w:r>
+            <w:r>
+              <w:rPr/>
+              <w:t xml:space="preserve"> </w:t>
+            </w:r>
+            <w:r>
+              <w:rPr/>
+              <w:t>this</w:t>
+            </w:r>
+            <w:r>
+              <w:rPr/>
+              <w:t xml:space="preserve"> </w:t>
+            </w:r>
+            <w:r>
+              <w:rPr/>
+              <w:t>project</w:t>
+            </w:r>
+            <w:r>
+              <w:rPr/>
+              <w:t xml:space="preserve"> </w:t>
+            </w:r>
+            <w:r>
+              <w:rPr/>
+              <w:t>is</w:t>
+            </w:r>
+            <w:r>
+              <w:rPr/>
+              <w:t xml:space="preserve"> </w:t>
+            </w:r>
+            <w:r>
+              <w:rPr/>
+              <w:t>to</w:t>
+            </w:r>
+            <w:r>
+              <w:rPr/>
+              <w:t xml:space="preserve"> </w:t>
+            </w:r>
+            <w:r>
+              <w:rPr/>
+              <w:t>create</w:t>
+            </w:r>
+            <w:r>
+              <w:rPr/>
+              <w:t xml:space="preserve"> a </w:t>
+            </w:r>
+            <w:r>
+              <w:rPr/>
+              <w:t>system</w:t>
+            </w:r>
+            <w:r>
+              <w:rPr/>
+              <w:t xml:space="preserve"> </w:t>
+            </w:r>
+            <w:r>
+              <w:rPr/>
+              <w:t>for</w:t>
+            </w:r>
+            <w:r>
+              <w:rPr/>
+              <w:t xml:space="preserve"> </w:t>
+            </w:r>
+            <w:r>
+              <w:rPr/>
+              <w:t>managing</w:t>
+            </w:r>
+            <w:r>
+              <w:rPr/>
+              <w:t xml:space="preserve"> </w:t>
+            </w:r>
+            <w:r>
+              <w:rPr/>
+              <w:t>appointments</w:t>
+            </w:r>
+            <w:r>
+              <w:rPr/>
+              <w:t xml:space="preserve"> </w:t>
+            </w:r>
+            <w:r>
+              <w:rPr/>
+              <w:t>and</w:t>
+            </w:r>
+            <w:r>
+              <w:rPr/>
+              <w:t xml:space="preserve"> </w:t>
+            </w:r>
+            <w:r>
+              <w:rPr/>
+              <w:t>waiting</w:t>
+            </w:r>
+            <w:r>
+              <w:rPr/>
+              <w:t xml:space="preserve"> </w:t>
+            </w:r>
+            <w:r>
+              <w:rPr/>
+              <w:t>lists</w:t>
+            </w:r>
+            <w:r>
+              <w:rPr/>
+              <w:t xml:space="preserve"> </w:t>
+            </w:r>
+            <w:r>
+              <w:rPr/>
+              <w:t>in</w:t>
+            </w:r>
+            <w:r>
+              <w:rPr/>
+              <w:t xml:space="preserve"> </w:t>
+            </w:r>
+            <w:r>
+              <w:rPr/>
+              <w:t>healthcare</w:t>
+            </w:r>
+            <w:r>
+              <w:rPr/>
+              <w:t xml:space="preserve"> </w:t>
+            </w:r>
+            <w:r>
+              <w:rPr/>
+              <w:t>facilities</w:t>
+            </w:r>
+            <w:r>
+              <w:rPr/>
+              <w:t xml:space="preserve"> </w:t>
+            </w:r>
+            <w:r>
+              <w:rPr/>
+              <w:t>such</w:t>
+            </w:r>
+            <w:r>
+              <w:rPr/>
+              <w:t xml:space="preserve"> </w:t>
+            </w:r>
+            <w:r>
+              <w:rPr/>
+              <w:t>as</w:t>
+            </w:r>
+            <w:r>
+              <w:rPr/>
+              <w:t xml:space="preserve"> </w:t>
+            </w:r>
+            <w:r>
+              <w:rPr/>
+              <w:t>hospitals</w:t>
+            </w:r>
+            <w:r>
+              <w:rPr/>
+              <w:t xml:space="preserve"> </w:t>
+            </w:r>
+            <w:r>
+              <w:rPr/>
+              <w:t>and</w:t>
+            </w:r>
+            <w:r>
+              <w:rPr/>
+              <w:t xml:space="preserve"> </w:t>
+            </w:r>
+            <w:r>
+              <w:rPr/>
+              <w:t>clinics</w:t>
+            </w:r>
+            <w:r>
+              <w:rPr/>
+              <w:t xml:space="preserve">. </w:t>
+            </w:r>
+            <w:r>
+              <w:rPr/>
+              <w:t>It</w:t>
+            </w:r>
+            <w:r>
+              <w:rPr/>
+              <w:t xml:space="preserve"> </w:t>
+            </w:r>
+            <w:r>
+              <w:rPr/>
+              <w:t>also</w:t>
+            </w:r>
+            <w:r>
+              <w:rPr/>
+              <w:t xml:space="preserve"> </w:t>
+            </w:r>
+            <w:r>
+              <w:rPr/>
+              <w:t>aims</w:t>
+            </w:r>
+            <w:r>
+              <w:rPr/>
+              <w:t xml:space="preserve"> </w:t>
+            </w:r>
+            <w:r>
+              <w:rPr/>
+              <w:t>to</w:t>
+            </w:r>
+            <w:r>
+              <w:rPr/>
+              <w:t xml:space="preserve"> </w:t>
+            </w:r>
+            <w:r>
+              <w:rPr/>
+              <w:t>promote</w:t>
+            </w:r>
+            <w:r>
+              <w:rPr/>
+              <w:t xml:space="preserve"> </w:t>
+            </w:r>
+            <w:r>
+              <w:rPr/>
+              <w:t>digital</w:t>
+            </w:r>
+            <w:r>
+              <w:rPr/>
+              <w:t xml:space="preserve"> </w:t>
+            </w:r>
+            <w:r>
+              <w:rPr/>
+              <w:t>transformation</w:t>
+            </w:r>
+            <w:r>
+              <w:rPr/>
+              <w:t xml:space="preserve">, </w:t>
+            </w:r>
+            <w:r>
+              <w:rPr/>
+              <w:t>improve</w:t>
+            </w:r>
+            <w:r>
+              <w:rPr/>
+              <w:t xml:space="preserve"> </w:t>
+            </w:r>
+            <w:r>
+              <w:rPr/>
+              <w:t>efficiency</w:t>
+            </w:r>
+            <w:r>
+              <w:rPr/>
+              <w:t xml:space="preserve">, </w:t>
+            </w:r>
+            <w:r>
+              <w:rPr/>
+              <w:t>and</w:t>
+            </w:r>
+            <w:r>
+              <w:rPr/>
+              <w:t xml:space="preserve"> </w:t>
+            </w:r>
+            <w:r>
+              <w:rPr/>
+              <w:t>keep</w:t>
+            </w:r>
+            <w:r>
+              <w:rPr/>
+              <w:t xml:space="preserve"> </w:t>
+            </w:r>
+            <w:r>
+              <w:rPr/>
+              <w:t>up</w:t>
+            </w:r>
+            <w:r>
+              <w:rPr/>
+              <w:t xml:space="preserve"> </w:t>
+            </w:r>
+            <w:r>
+              <w:rPr/>
+              <w:t>with</w:t>
+            </w:r>
+            <w:r>
+              <w:rPr/>
+              <w:t xml:space="preserve"> </w:t>
+            </w:r>
+            <w:r>
+              <w:rPr/>
+              <w:t>modern</w:t>
+            </w:r>
+            <w:r>
+              <w:rPr/>
+              <w:t xml:space="preserve"> </w:t>
+            </w:r>
+            <w:r>
+              <w:rPr/>
+              <w:t>technology</w:t>
+            </w:r>
+            <w:r>
+              <w:rPr/>
+              <w:t>.</w:t>
             </w:r>
           </w:p>
           <w:p/>
@@ -287,8 +581,8 @@
             <w:r>
               <w:rPr>
                 <w:rFonts w:ascii="Calibri" w:hAnsi="Calibri" w:cs="Calibri"/>
-                <w:b/>
-                <w:bCs/>
+                <w:b w:val="1"/>
+                <w:bCs w:val="1"/>
                 <w:sz w:val="36"/>
                 <w:szCs w:val="36"/>
                 <w:u w:val="single"/>
@@ -296,21 +590,339 @@
               <w:t>Project Description:</w:t>
             </w:r>
             <w:r>
-              <w:rPr>
-                <w:rFonts w:ascii="Calibri" w:hAnsi="Calibri" w:cs="Calibri"/>
-                <w:b/>
-                <w:bCs/>
-                <w:sz w:val="36"/>
-                <w:szCs w:val="36"/>
-                <w:u w:val="single"/>
-              </w:rPr>
               <w:br/>
             </w:r>
             <w:r>
-              <w:rPr>
-                <w:rFonts w:ascii="Georgia" w:hAnsi="Georgia"/>
-              </w:rPr>
-              <w:t>This project involves developing a web-based application enabling faculty to record and manage student attendance digitally. Students can check attendance in real-time, and administrators can generate detailed attendance reports.</w:t>
+              <w:rPr/>
+              <w:t xml:space="preserve">A </w:t>
+            </w:r>
+            <w:r>
+              <w:rPr/>
+              <w:t>mobile</w:t>
+            </w:r>
+            <w:r>
+              <w:rPr/>
+              <w:t xml:space="preserve"> </w:t>
+            </w:r>
+            <w:r>
+              <w:rPr/>
+              <w:t>application</w:t>
+            </w:r>
+            <w:r>
+              <w:rPr/>
+              <w:t xml:space="preserve"> </w:t>
+            </w:r>
+            <w:r>
+              <w:rPr/>
+              <w:t>that</w:t>
+            </w:r>
+            <w:r>
+              <w:rPr/>
+              <w:t xml:space="preserve"> </w:t>
+            </w:r>
+            <w:r>
+              <w:rPr/>
+              <w:t>enables</w:t>
+            </w:r>
+            <w:r>
+              <w:rPr/>
+              <w:t xml:space="preserve"> </w:t>
+            </w:r>
+            <w:r>
+              <w:rPr/>
+              <w:t>patients</w:t>
+            </w:r>
+            <w:r>
+              <w:rPr/>
+              <w:t xml:space="preserve"> </w:t>
+            </w:r>
+            <w:r>
+              <w:rPr/>
+              <w:t>to</w:t>
+            </w:r>
+            <w:r>
+              <w:rPr/>
+              <w:t xml:space="preserve"> </w:t>
+            </w:r>
+            <w:r>
+              <w:rPr/>
+              <w:t>book</w:t>
+            </w:r>
+            <w:r>
+              <w:rPr/>
+              <w:t xml:space="preserve"> </w:t>
+            </w:r>
+            <w:r>
+              <w:rPr/>
+              <w:t>appointments</w:t>
+            </w:r>
+            <w:r>
+              <w:rPr/>
+              <w:t xml:space="preserve"> </w:t>
+            </w:r>
+            <w:r>
+              <w:rPr/>
+              <w:t>and</w:t>
+            </w:r>
+            <w:r>
+              <w:rPr/>
+              <w:t xml:space="preserve"> </w:t>
+            </w:r>
+            <w:r>
+              <w:rPr/>
+              <w:t>receive</w:t>
+            </w:r>
+            <w:r>
+              <w:rPr/>
+              <w:t xml:space="preserve"> </w:t>
+            </w:r>
+            <w:r>
+              <w:rPr/>
+              <w:t>reminders</w:t>
+            </w:r>
+            <w:r>
+              <w:rPr/>
+              <w:t xml:space="preserve"> </w:t>
+            </w:r>
+            <w:r>
+              <w:rPr/>
+              <w:t>via</w:t>
+            </w:r>
+            <w:r>
+              <w:rPr/>
+              <w:t xml:space="preserve"> SMS </w:t>
+            </w:r>
+            <w:r>
+              <w:rPr/>
+              <w:t>or</w:t>
+            </w:r>
+            <w:r>
+              <w:rPr/>
+              <w:t xml:space="preserve"> </w:t>
+            </w:r>
+            <w:r>
+              <w:rPr/>
+              <w:t>email</w:t>
+            </w:r>
+            <w:r>
+              <w:rPr/>
+              <w:t xml:space="preserve">. </w:t>
+            </w:r>
+            <w:r>
+              <w:rPr/>
+              <w:t>It</w:t>
+            </w:r>
+            <w:r>
+              <w:rPr/>
+              <w:t xml:space="preserve"> </w:t>
+            </w:r>
+            <w:r>
+              <w:rPr/>
+              <w:t>helps</w:t>
+            </w:r>
+            <w:r>
+              <w:rPr/>
+              <w:t xml:space="preserve"> </w:t>
+            </w:r>
+            <w:r>
+              <w:rPr/>
+              <w:t>healthcare</w:t>
+            </w:r>
+            <w:r>
+              <w:rPr/>
+              <w:t xml:space="preserve"> </w:t>
+            </w:r>
+            <w:r>
+              <w:rPr/>
+              <w:t>providers</w:t>
+            </w:r>
+            <w:r>
+              <w:rPr/>
+              <w:t xml:space="preserve"> </w:t>
+            </w:r>
+            <w:r>
+              <w:rPr/>
+              <w:t>organize</w:t>
+            </w:r>
+            <w:r>
+              <w:rPr/>
+              <w:t xml:space="preserve"> </w:t>
+            </w:r>
+            <w:r>
+              <w:rPr/>
+              <w:t>time</w:t>
+            </w:r>
+            <w:r>
+              <w:rPr/>
+              <w:t xml:space="preserve"> </w:t>
+            </w:r>
+            <w:r>
+              <w:rPr/>
+              <w:t>slots</w:t>
+            </w:r>
+            <w:r>
+              <w:rPr/>
+              <w:t xml:space="preserve"> </w:t>
+            </w:r>
+            <w:r>
+              <w:rPr/>
+              <w:t>for</w:t>
+            </w:r>
+            <w:r>
+              <w:rPr/>
+              <w:t xml:space="preserve"> </w:t>
+            </w:r>
+            <w:r>
+              <w:rPr/>
+              <w:t>visits</w:t>
+            </w:r>
+            <w:r>
+              <w:rPr/>
+              <w:t xml:space="preserve">. </w:t>
+            </w:r>
+            <w:r>
+              <w:rPr/>
+              <w:t>Doctors</w:t>
+            </w:r>
+            <w:r>
+              <w:rPr/>
+              <w:t xml:space="preserve"> </w:t>
+            </w:r>
+            <w:r>
+              <w:rPr/>
+              <w:t>can</w:t>
+            </w:r>
+            <w:r>
+              <w:rPr/>
+              <w:t xml:space="preserve"> </w:t>
+            </w:r>
+            <w:r>
+              <w:rPr/>
+              <w:t>also</w:t>
+            </w:r>
+            <w:r>
+              <w:rPr/>
+              <w:t xml:space="preserve"> </w:t>
+            </w:r>
+            <w:r>
+              <w:rPr/>
+              <w:t>monitor</w:t>
+            </w:r>
+            <w:r>
+              <w:rPr/>
+              <w:t xml:space="preserve"> </w:t>
+            </w:r>
+            <w:r>
+              <w:rPr/>
+              <w:t>the</w:t>
+            </w:r>
+            <w:r>
+              <w:rPr/>
+              <w:t xml:space="preserve"> </w:t>
+            </w:r>
+            <w:r>
+              <w:rPr/>
+              <w:t>number</w:t>
+            </w:r>
+            <w:r>
+              <w:rPr/>
+              <w:t xml:space="preserve"> </w:t>
+            </w:r>
+            <w:r>
+              <w:rPr/>
+              <w:t>of</w:t>
+            </w:r>
+            <w:r>
+              <w:rPr/>
+              <w:t xml:space="preserve"> </w:t>
+            </w:r>
+            <w:r>
+              <w:rPr/>
+              <w:t>patients</w:t>
+            </w:r>
+            <w:r>
+              <w:rPr/>
+              <w:t xml:space="preserve"> </w:t>
+            </w:r>
+            <w:r>
+              <w:rPr/>
+              <w:t>and</w:t>
+            </w:r>
+            <w:r>
+              <w:rPr/>
+              <w:t xml:space="preserve"> </w:t>
+            </w:r>
+            <w:r>
+              <w:rPr/>
+              <w:t>their</w:t>
+            </w:r>
+            <w:r>
+              <w:rPr/>
+              <w:t xml:space="preserve"> </w:t>
+            </w:r>
+            <w:r>
+              <w:rPr/>
+              <w:t>appointments</w:t>
+            </w:r>
+            <w:r>
+              <w:rPr/>
+              <w:t xml:space="preserve">, </w:t>
+            </w:r>
+            <w:r>
+              <w:rPr/>
+              <w:t>ensuring</w:t>
+            </w:r>
+            <w:r>
+              <w:rPr/>
+              <w:t xml:space="preserve"> </w:t>
+            </w:r>
+            <w:r>
+              <w:rPr/>
+              <w:t>smooth</w:t>
+            </w:r>
+            <w:r>
+              <w:rPr/>
+              <w:t xml:space="preserve"> </w:t>
+            </w:r>
+            <w:r>
+              <w:rPr/>
+              <w:t>and</w:t>
+            </w:r>
+            <w:r>
+              <w:rPr/>
+              <w:t xml:space="preserve"> </w:t>
+            </w:r>
+            <w:r>
+              <w:rPr/>
+              <w:t>efficient</w:t>
+            </w:r>
+            <w:r>
+              <w:rPr/>
+              <w:t xml:space="preserve"> </w:t>
+            </w:r>
+            <w:r>
+              <w:rPr/>
+              <w:t>consultations</w:t>
+            </w:r>
+            <w:r>
+              <w:rPr/>
+              <w:t xml:space="preserve"> </w:t>
+            </w:r>
+            <w:r>
+              <w:rPr/>
+              <w:t>and</w:t>
+            </w:r>
+            <w:r>
+              <w:rPr/>
+              <w:t xml:space="preserve"> </w:t>
+            </w:r>
+            <w:r>
+              <w:rPr/>
+              <w:t>follow-ups</w:t>
+            </w:r>
+            <w:r>
+              <w:rPr/>
+              <w:t>.</w:t>
             </w:r>
           </w:p>
           <w:p/>

</xml_diff>

<commit_message>
updated all the topics
</commit_message>
<xml_diff>
--- a/charter.docx
+++ b/charter.docx
@@ -7,10 +7,10 @@
         <w:tblStyle w:val="TableGrid"/>
         <w:tblW w:w="0" w:type="auto"/>
         <w:tblBorders>
-          <w:top w:val="none" w:color="auto" w:sz="0" w:space="0"/>
-          <w:left w:val="none" w:color="auto" w:sz="0" w:space="0"/>
-          <w:bottom w:val="none" w:color="auto" w:sz="0" w:space="0"/>
-          <w:right w:val="none" w:color="auto" w:sz="0" w:space="0"/>
+          <w:top w:val="none" w:sz="0" w:space="0" w:color="auto"/>
+          <w:left w:val="none" w:sz="0" w:space="0" w:color="auto"/>
+          <w:bottom w:val="none" w:sz="0" w:space="0" w:color="auto"/>
+          <w:right w:val="none" w:sz="0" w:space="0" w:color="auto"/>
         </w:tblBorders>
         <w:tblLook w:val="04A0" w:firstRow="1" w:lastRow="0" w:firstColumn="1" w:lastColumn="0" w:noHBand="0" w:noVBand="1"/>
       </w:tblPr>
@@ -21,7 +21,6 @@
         <w:tc>
           <w:tcPr>
             <w:tcW w:w="10790" w:type="dxa"/>
-            <w:tcMar/>
           </w:tcPr>
           <w:p/>
         </w:tc>
@@ -30,7 +29,6 @@
         <w:tc>
           <w:tcPr>
             <w:tcW w:w="10790" w:type="dxa"/>
-            <w:tcMar/>
           </w:tcPr>
           <w:p>
             <w:pPr>
@@ -55,8 +53,8 @@
             <w:r>
               <w:rPr>
                 <w:rFonts w:ascii="Calibri" w:hAnsi="Calibri" w:cs="Calibri"/>
-                <w:b w:val="1"/>
-                <w:bCs w:val="1"/>
+                <w:b/>
+                <w:bCs/>
                 <w:sz w:val="36"/>
                 <w:szCs w:val="36"/>
                 <w:u w:val="single"/>
@@ -80,7 +78,23 @@
                 <w:sz w:val="28"/>
                 <w:szCs w:val="28"/>
               </w:rPr>
-              <w:t xml:space="preserve"> Attendance Management System</w:t>
+              <w:t xml:space="preserve"> </w:t>
+            </w:r>
+            <w:r>
+              <w:rPr>
+                <w:rFonts w:ascii="Georgia" w:hAnsi="Georgia"/>
+                <w:sz w:val="28"/>
+                <w:szCs w:val="28"/>
+              </w:rPr>
+              <w:t>Appointment</w:t>
+            </w:r>
+            <w:r>
+              <w:rPr>
+                <w:rFonts w:ascii="Georgia" w:hAnsi="Georgia"/>
+                <w:sz w:val="28"/>
+                <w:szCs w:val="28"/>
+              </w:rPr>
+              <w:t xml:space="preserve"> Management System</w:t>
             </w:r>
           </w:p>
           <w:p>
@@ -117,11 +131,6 @@
                 <w:rFonts w:ascii="Georgia" w:hAnsi="Georgia"/>
               </w:rPr>
               <w:br/>
-            </w:r>
-            <w:r>
-              <w:rPr>
-                <w:rFonts w:ascii="Georgia" w:hAnsi="Georgia"/>
-              </w:rPr>
               <w:t>Dr. Ayman El-Sayed</w:t>
             </w:r>
           </w:p>
@@ -156,11 +165,6 @@
                 <w:rFonts w:ascii="Georgia" w:hAnsi="Georgia"/>
               </w:rPr>
               <w:br/>
-            </w:r>
-            <w:r>
-              <w:rPr>
-                <w:rFonts w:ascii="Georgia" w:hAnsi="Georgia"/>
-              </w:rPr>
               <w:t>Eng. Marwa Hassan</w:t>
             </w:r>
           </w:p>
@@ -195,11 +199,6 @@
                 <w:rFonts w:ascii="Georgia" w:hAnsi="Georgia"/>
               </w:rPr>
               <w:br/>
-            </w:r>
-            <w:r>
-              <w:rPr>
-                <w:rFonts w:ascii="Georgia" w:hAnsi="Georgia"/>
-              </w:rPr>
               <w:t>October 3, 2025</w:t>
             </w:r>
           </w:p>
@@ -216,7 +215,6 @@
         <w:tc>
           <w:tcPr>
             <w:tcW w:w="10790" w:type="dxa"/>
-            <w:tcMar/>
           </w:tcPr>
           <w:p>
             <w:pPr>
@@ -239,8 +237,8 @@
             <w:r>
               <w:rPr>
                 <w:rFonts w:ascii="Calibri" w:hAnsi="Calibri" w:cs="Calibri"/>
-                <w:b w:val="1"/>
-                <w:bCs w:val="1"/>
+                <w:b/>
+                <w:bCs/>
                 <w:sz w:val="36"/>
                 <w:szCs w:val="36"/>
                 <w:u w:val="single"/>
@@ -251,304 +249,7 @@
               <w:br/>
             </w:r>
             <w:r>
-              <w:rPr/>
-              <w:t xml:space="preserve">The </w:t>
-            </w:r>
-            <w:r>
-              <w:rPr/>
-              <w:t>aim</w:t>
-            </w:r>
-            <w:r>
-              <w:rPr/>
-              <w:t xml:space="preserve"> </w:t>
-            </w:r>
-            <w:r>
-              <w:rPr/>
-              <w:t>of</w:t>
-            </w:r>
-            <w:r>
-              <w:rPr/>
-              <w:t xml:space="preserve"> </w:t>
-            </w:r>
-            <w:r>
-              <w:rPr/>
-              <w:t>this</w:t>
-            </w:r>
-            <w:r>
-              <w:rPr/>
-              <w:t xml:space="preserve"> </w:t>
-            </w:r>
-            <w:r>
-              <w:rPr/>
-              <w:t>project</w:t>
-            </w:r>
-            <w:r>
-              <w:rPr/>
-              <w:t xml:space="preserve"> </w:t>
-            </w:r>
-            <w:r>
-              <w:rPr/>
-              <w:t>is</w:t>
-            </w:r>
-            <w:r>
-              <w:rPr/>
-              <w:t xml:space="preserve"> </w:t>
-            </w:r>
-            <w:r>
-              <w:rPr/>
-              <w:t>to</w:t>
-            </w:r>
-            <w:r>
-              <w:rPr/>
-              <w:t xml:space="preserve"> </w:t>
-            </w:r>
-            <w:r>
-              <w:rPr/>
-              <w:t>create</w:t>
-            </w:r>
-            <w:r>
-              <w:rPr/>
-              <w:t xml:space="preserve"> a </w:t>
-            </w:r>
-            <w:r>
-              <w:rPr/>
-              <w:t>system</w:t>
-            </w:r>
-            <w:r>
-              <w:rPr/>
-              <w:t xml:space="preserve"> </w:t>
-            </w:r>
-            <w:r>
-              <w:rPr/>
-              <w:t>for</w:t>
-            </w:r>
-            <w:r>
-              <w:rPr/>
-              <w:t xml:space="preserve"> </w:t>
-            </w:r>
-            <w:r>
-              <w:rPr/>
-              <w:t>managing</w:t>
-            </w:r>
-            <w:r>
-              <w:rPr/>
-              <w:t xml:space="preserve"> </w:t>
-            </w:r>
-            <w:r>
-              <w:rPr/>
-              <w:t>appointments</w:t>
-            </w:r>
-            <w:r>
-              <w:rPr/>
-              <w:t xml:space="preserve"> </w:t>
-            </w:r>
-            <w:r>
-              <w:rPr/>
-              <w:t>and</w:t>
-            </w:r>
-            <w:r>
-              <w:rPr/>
-              <w:t xml:space="preserve"> </w:t>
-            </w:r>
-            <w:r>
-              <w:rPr/>
-              <w:t>waiting</w:t>
-            </w:r>
-            <w:r>
-              <w:rPr/>
-              <w:t xml:space="preserve"> </w:t>
-            </w:r>
-            <w:r>
-              <w:rPr/>
-              <w:t>lists</w:t>
-            </w:r>
-            <w:r>
-              <w:rPr/>
-              <w:t xml:space="preserve"> </w:t>
-            </w:r>
-            <w:r>
-              <w:rPr/>
-              <w:t>in</w:t>
-            </w:r>
-            <w:r>
-              <w:rPr/>
-              <w:t xml:space="preserve"> </w:t>
-            </w:r>
-            <w:r>
-              <w:rPr/>
-              <w:t>healthcare</w:t>
-            </w:r>
-            <w:r>
-              <w:rPr/>
-              <w:t xml:space="preserve"> </w:t>
-            </w:r>
-            <w:r>
-              <w:rPr/>
-              <w:t>facilities</w:t>
-            </w:r>
-            <w:r>
-              <w:rPr/>
-              <w:t xml:space="preserve"> </w:t>
-            </w:r>
-            <w:r>
-              <w:rPr/>
-              <w:t>such</w:t>
-            </w:r>
-            <w:r>
-              <w:rPr/>
-              <w:t xml:space="preserve"> </w:t>
-            </w:r>
-            <w:r>
-              <w:rPr/>
-              <w:t>as</w:t>
-            </w:r>
-            <w:r>
-              <w:rPr/>
-              <w:t xml:space="preserve"> </w:t>
-            </w:r>
-            <w:r>
-              <w:rPr/>
-              <w:t>hospitals</w:t>
-            </w:r>
-            <w:r>
-              <w:rPr/>
-              <w:t xml:space="preserve"> </w:t>
-            </w:r>
-            <w:r>
-              <w:rPr/>
-              <w:t>and</w:t>
-            </w:r>
-            <w:r>
-              <w:rPr/>
-              <w:t xml:space="preserve"> </w:t>
-            </w:r>
-            <w:r>
-              <w:rPr/>
-              <w:t>clinics</w:t>
-            </w:r>
-            <w:r>
-              <w:rPr/>
-              <w:t xml:space="preserve">. </w:t>
-            </w:r>
-            <w:r>
-              <w:rPr/>
-              <w:t>It</w:t>
-            </w:r>
-            <w:r>
-              <w:rPr/>
-              <w:t xml:space="preserve"> </w:t>
-            </w:r>
-            <w:r>
-              <w:rPr/>
-              <w:t>also</w:t>
-            </w:r>
-            <w:r>
-              <w:rPr/>
-              <w:t xml:space="preserve"> </w:t>
-            </w:r>
-            <w:r>
-              <w:rPr/>
-              <w:t>aims</w:t>
-            </w:r>
-            <w:r>
-              <w:rPr/>
-              <w:t xml:space="preserve"> </w:t>
-            </w:r>
-            <w:r>
-              <w:rPr/>
-              <w:t>to</w:t>
-            </w:r>
-            <w:r>
-              <w:rPr/>
-              <w:t xml:space="preserve"> </w:t>
-            </w:r>
-            <w:r>
-              <w:rPr/>
-              <w:t>promote</w:t>
-            </w:r>
-            <w:r>
-              <w:rPr/>
-              <w:t xml:space="preserve"> </w:t>
-            </w:r>
-            <w:r>
-              <w:rPr/>
-              <w:t>digital</w:t>
-            </w:r>
-            <w:r>
-              <w:rPr/>
-              <w:t xml:space="preserve"> </w:t>
-            </w:r>
-            <w:r>
-              <w:rPr/>
-              <w:t>transformation</w:t>
-            </w:r>
-            <w:r>
-              <w:rPr/>
-              <w:t xml:space="preserve">, </w:t>
-            </w:r>
-            <w:r>
-              <w:rPr/>
-              <w:t>improve</w:t>
-            </w:r>
-            <w:r>
-              <w:rPr/>
-              <w:t xml:space="preserve"> </w:t>
-            </w:r>
-            <w:r>
-              <w:rPr/>
-              <w:t>efficiency</w:t>
-            </w:r>
-            <w:r>
-              <w:rPr/>
-              <w:t xml:space="preserve">, </w:t>
-            </w:r>
-            <w:r>
-              <w:rPr/>
-              <w:t>and</w:t>
-            </w:r>
-            <w:r>
-              <w:rPr/>
-              <w:t xml:space="preserve"> </w:t>
-            </w:r>
-            <w:r>
-              <w:rPr/>
-              <w:t>keep</w:t>
-            </w:r>
-            <w:r>
-              <w:rPr/>
-              <w:t xml:space="preserve"> </w:t>
-            </w:r>
-            <w:r>
-              <w:rPr/>
-              <w:t>up</w:t>
-            </w:r>
-            <w:r>
-              <w:rPr/>
-              <w:t xml:space="preserve"> </w:t>
-            </w:r>
-            <w:r>
-              <w:rPr/>
-              <w:t>with</w:t>
-            </w:r>
-            <w:r>
-              <w:rPr/>
-              <w:t xml:space="preserve"> </w:t>
-            </w:r>
-            <w:r>
-              <w:rPr/>
-              <w:t>modern</w:t>
-            </w:r>
-            <w:r>
-              <w:rPr/>
-              <w:t xml:space="preserve"> </w:t>
-            </w:r>
-            <w:r>
-              <w:rPr/>
-              <w:t>technology</w:t>
-            </w:r>
-            <w:r>
-              <w:rPr/>
-              <w:t>.</w:t>
+              <w:t>The aim of this project is to create a system for managing appointments and waiting lists in healthcare facilities such as hospitals and clinics. It also aims to promote digital transformation, improve efficiency, and keep up with modern technology.</w:t>
             </w:r>
           </w:p>
           <w:p/>
@@ -558,7 +259,6 @@
         <w:tc>
           <w:tcPr>
             <w:tcW w:w="10790" w:type="dxa"/>
-            <w:tcMar/>
           </w:tcPr>
           <w:p>
             <w:pPr>
@@ -581,8 +281,8 @@
             <w:r>
               <w:rPr>
                 <w:rFonts w:ascii="Calibri" w:hAnsi="Calibri" w:cs="Calibri"/>
-                <w:b w:val="1"/>
-                <w:bCs w:val="1"/>
+                <w:b/>
+                <w:bCs/>
                 <w:sz w:val="36"/>
                 <w:szCs w:val="36"/>
                 <w:u w:val="single"/>
@@ -593,336 +293,7 @@
               <w:br/>
             </w:r>
             <w:r>
-              <w:rPr/>
-              <w:t xml:space="preserve">A </w:t>
-            </w:r>
-            <w:r>
-              <w:rPr/>
-              <w:t>mobile</w:t>
-            </w:r>
-            <w:r>
-              <w:rPr/>
-              <w:t xml:space="preserve"> </w:t>
-            </w:r>
-            <w:r>
-              <w:rPr/>
-              <w:t>application</w:t>
-            </w:r>
-            <w:r>
-              <w:rPr/>
-              <w:t xml:space="preserve"> </w:t>
-            </w:r>
-            <w:r>
-              <w:rPr/>
-              <w:t>that</w:t>
-            </w:r>
-            <w:r>
-              <w:rPr/>
-              <w:t xml:space="preserve"> </w:t>
-            </w:r>
-            <w:r>
-              <w:rPr/>
-              <w:t>enables</w:t>
-            </w:r>
-            <w:r>
-              <w:rPr/>
-              <w:t xml:space="preserve"> </w:t>
-            </w:r>
-            <w:r>
-              <w:rPr/>
-              <w:t>patients</w:t>
-            </w:r>
-            <w:r>
-              <w:rPr/>
-              <w:t xml:space="preserve"> </w:t>
-            </w:r>
-            <w:r>
-              <w:rPr/>
-              <w:t>to</w:t>
-            </w:r>
-            <w:r>
-              <w:rPr/>
-              <w:t xml:space="preserve"> </w:t>
-            </w:r>
-            <w:r>
-              <w:rPr/>
-              <w:t>book</w:t>
-            </w:r>
-            <w:r>
-              <w:rPr/>
-              <w:t xml:space="preserve"> </w:t>
-            </w:r>
-            <w:r>
-              <w:rPr/>
-              <w:t>appointments</w:t>
-            </w:r>
-            <w:r>
-              <w:rPr/>
-              <w:t xml:space="preserve"> </w:t>
-            </w:r>
-            <w:r>
-              <w:rPr/>
-              <w:t>and</w:t>
-            </w:r>
-            <w:r>
-              <w:rPr/>
-              <w:t xml:space="preserve"> </w:t>
-            </w:r>
-            <w:r>
-              <w:rPr/>
-              <w:t>receive</w:t>
-            </w:r>
-            <w:r>
-              <w:rPr/>
-              <w:t xml:space="preserve"> </w:t>
-            </w:r>
-            <w:r>
-              <w:rPr/>
-              <w:t>reminders</w:t>
-            </w:r>
-            <w:r>
-              <w:rPr/>
-              <w:t xml:space="preserve"> </w:t>
-            </w:r>
-            <w:r>
-              <w:rPr/>
-              <w:t>via</w:t>
-            </w:r>
-            <w:r>
-              <w:rPr/>
-              <w:t xml:space="preserve"> SMS </w:t>
-            </w:r>
-            <w:r>
-              <w:rPr/>
-              <w:t>or</w:t>
-            </w:r>
-            <w:r>
-              <w:rPr/>
-              <w:t xml:space="preserve"> </w:t>
-            </w:r>
-            <w:r>
-              <w:rPr/>
-              <w:t>email</w:t>
-            </w:r>
-            <w:r>
-              <w:rPr/>
-              <w:t xml:space="preserve">. </w:t>
-            </w:r>
-            <w:r>
-              <w:rPr/>
-              <w:t>It</w:t>
-            </w:r>
-            <w:r>
-              <w:rPr/>
-              <w:t xml:space="preserve"> </w:t>
-            </w:r>
-            <w:r>
-              <w:rPr/>
-              <w:t>helps</w:t>
-            </w:r>
-            <w:r>
-              <w:rPr/>
-              <w:t xml:space="preserve"> </w:t>
-            </w:r>
-            <w:r>
-              <w:rPr/>
-              <w:t>healthcare</w:t>
-            </w:r>
-            <w:r>
-              <w:rPr/>
-              <w:t xml:space="preserve"> </w:t>
-            </w:r>
-            <w:r>
-              <w:rPr/>
-              <w:t>providers</w:t>
-            </w:r>
-            <w:r>
-              <w:rPr/>
-              <w:t xml:space="preserve"> </w:t>
-            </w:r>
-            <w:r>
-              <w:rPr/>
-              <w:t>organize</w:t>
-            </w:r>
-            <w:r>
-              <w:rPr/>
-              <w:t xml:space="preserve"> </w:t>
-            </w:r>
-            <w:r>
-              <w:rPr/>
-              <w:t>time</w:t>
-            </w:r>
-            <w:r>
-              <w:rPr/>
-              <w:t xml:space="preserve"> </w:t>
-            </w:r>
-            <w:r>
-              <w:rPr/>
-              <w:t>slots</w:t>
-            </w:r>
-            <w:r>
-              <w:rPr/>
-              <w:t xml:space="preserve"> </w:t>
-            </w:r>
-            <w:r>
-              <w:rPr/>
-              <w:t>for</w:t>
-            </w:r>
-            <w:r>
-              <w:rPr/>
-              <w:t xml:space="preserve"> </w:t>
-            </w:r>
-            <w:r>
-              <w:rPr/>
-              <w:t>visits</w:t>
-            </w:r>
-            <w:r>
-              <w:rPr/>
-              <w:t xml:space="preserve">. </w:t>
-            </w:r>
-            <w:r>
-              <w:rPr/>
-              <w:t>Doctors</w:t>
-            </w:r>
-            <w:r>
-              <w:rPr/>
-              <w:t xml:space="preserve"> </w:t>
-            </w:r>
-            <w:r>
-              <w:rPr/>
-              <w:t>can</w:t>
-            </w:r>
-            <w:r>
-              <w:rPr/>
-              <w:t xml:space="preserve"> </w:t>
-            </w:r>
-            <w:r>
-              <w:rPr/>
-              <w:t>also</w:t>
-            </w:r>
-            <w:r>
-              <w:rPr/>
-              <w:t xml:space="preserve"> </w:t>
-            </w:r>
-            <w:r>
-              <w:rPr/>
-              <w:t>monitor</w:t>
-            </w:r>
-            <w:r>
-              <w:rPr/>
-              <w:t xml:space="preserve"> </w:t>
-            </w:r>
-            <w:r>
-              <w:rPr/>
-              <w:t>the</w:t>
-            </w:r>
-            <w:r>
-              <w:rPr/>
-              <w:t xml:space="preserve"> </w:t>
-            </w:r>
-            <w:r>
-              <w:rPr/>
-              <w:t>number</w:t>
-            </w:r>
-            <w:r>
-              <w:rPr/>
-              <w:t xml:space="preserve"> </w:t>
-            </w:r>
-            <w:r>
-              <w:rPr/>
-              <w:t>of</w:t>
-            </w:r>
-            <w:r>
-              <w:rPr/>
-              <w:t xml:space="preserve"> </w:t>
-            </w:r>
-            <w:r>
-              <w:rPr/>
-              <w:t>patients</w:t>
-            </w:r>
-            <w:r>
-              <w:rPr/>
-              <w:t xml:space="preserve"> </w:t>
-            </w:r>
-            <w:r>
-              <w:rPr/>
-              <w:t>and</w:t>
-            </w:r>
-            <w:r>
-              <w:rPr/>
-              <w:t xml:space="preserve"> </w:t>
-            </w:r>
-            <w:r>
-              <w:rPr/>
-              <w:t>their</w:t>
-            </w:r>
-            <w:r>
-              <w:rPr/>
-              <w:t xml:space="preserve"> </w:t>
-            </w:r>
-            <w:r>
-              <w:rPr/>
-              <w:t>appointments</w:t>
-            </w:r>
-            <w:r>
-              <w:rPr/>
-              <w:t xml:space="preserve">, </w:t>
-            </w:r>
-            <w:r>
-              <w:rPr/>
-              <w:t>ensuring</w:t>
-            </w:r>
-            <w:r>
-              <w:rPr/>
-              <w:t xml:space="preserve"> </w:t>
-            </w:r>
-            <w:r>
-              <w:rPr/>
-              <w:t>smooth</w:t>
-            </w:r>
-            <w:r>
-              <w:rPr/>
-              <w:t xml:space="preserve"> </w:t>
-            </w:r>
-            <w:r>
-              <w:rPr/>
-              <w:t>and</w:t>
-            </w:r>
-            <w:r>
-              <w:rPr/>
-              <w:t xml:space="preserve"> </w:t>
-            </w:r>
-            <w:r>
-              <w:rPr/>
-              <w:t>efficient</w:t>
-            </w:r>
-            <w:r>
-              <w:rPr/>
-              <w:t xml:space="preserve"> </w:t>
-            </w:r>
-            <w:r>
-              <w:rPr/>
-              <w:t>consultations</w:t>
-            </w:r>
-            <w:r>
-              <w:rPr/>
-              <w:t xml:space="preserve"> </w:t>
-            </w:r>
-            <w:r>
-              <w:rPr/>
-              <w:t>and</w:t>
-            </w:r>
-            <w:r>
-              <w:rPr/>
-              <w:t xml:space="preserve"> </w:t>
-            </w:r>
-            <w:r>
-              <w:rPr/>
-              <w:t>follow-ups</w:t>
-            </w:r>
-            <w:r>
-              <w:rPr/>
-              <w:t>.</w:t>
+              <w:t>A mobile application that enables patients to book appointments and receive reminders via SMS or email. It helps healthcare providers organize time slots for visits. Doctors can also monitor the number of patients and their appointments, ensuring smooth and efficient consultations and follow-ups.</w:t>
             </w:r>
           </w:p>
           <w:p/>
@@ -932,7 +303,6 @@
         <w:tc>
           <w:tcPr>
             <w:tcW w:w="10790" w:type="dxa"/>
-            <w:tcMar/>
           </w:tcPr>
           <w:p>
             <w:pPr>
@@ -1008,7 +378,13 @@
               <w:rPr>
                 <w:rFonts w:ascii="Georgia" w:hAnsi="Georgia"/>
               </w:rPr>
-              <w:t>Achieve 100% adoption by all faculty in the Computer Science department</w:t>
+              <w:t xml:space="preserve">Achieve 100% adoption by all </w:t>
+            </w:r>
+            <w:r>
+              <w:rPr>
+                <w:rFonts w:ascii="Georgia" w:hAnsi="Georgia"/>
+              </w:rPr>
+              <w:t>hospitals and clinics</w:t>
             </w:r>
           </w:p>
           <w:p>
@@ -1029,7 +405,19 @@
               <w:rPr>
                 <w:rFonts w:ascii="Georgia" w:hAnsi="Georgia"/>
               </w:rPr>
-              <w:t>Reduce manual attendance-processing time by 80% within the first semester</w:t>
+              <w:t>Reduce the average patient waiting time for appointments</w:t>
+            </w:r>
+            <w:r>
+              <w:rPr>
+                <w:rFonts w:ascii="Georgia" w:hAnsi="Georgia"/>
+              </w:rPr>
+              <w:t xml:space="preserve"> </w:t>
+            </w:r>
+            <w:r>
+              <w:rPr>
+                <w:rFonts w:ascii="Georgia" w:hAnsi="Georgia"/>
+              </w:rPr>
+              <w:t>by optimizing appointment scheduling logic.</w:t>
             </w:r>
           </w:p>
           <w:p>
@@ -1043,25 +431,41 @@
                 <w:tab w:val="num" w:pos="720"/>
               </w:tabs>
               <w:rPr>
-                <w:rFonts w:ascii="Georgia" w:hAnsi="Georgia"/>
-              </w:rPr>
-            </w:pPr>
-            <w:r>
-              <w:rPr>
-                <w:rFonts w:ascii="Georgia" w:hAnsi="Georgia"/>
-              </w:rPr>
-              <w:t>Ensure data accuracy with less than 1% error rate in attendance logs</w:t>
-            </w:r>
-          </w:p>
-          <w:p>
-            <w:pPr>
-              <w:rPr>
-                <w:rFonts w:ascii="Calibri" w:hAnsi="Calibri" w:cs="Calibri"/>
-                <w:b/>
-                <w:bCs/>
-                <w:u w:val="single"/>
-              </w:rPr>
-            </w:pPr>
+                <w:rFonts w:ascii="Georgia" w:hAnsi="Georgia" w:cs="Calibri"/>
+              </w:rPr>
+            </w:pPr>
+            <w:proofErr w:type="gramStart"/>
+            <w:r>
+              <w:rPr>
+                <w:rFonts w:ascii="Georgia" w:hAnsi="Georgia" w:cs="Calibri"/>
+              </w:rPr>
+              <w:t>Achiev</w:t>
+            </w:r>
+            <w:r>
+              <w:rPr>
+                <w:rFonts w:ascii="Georgia" w:hAnsi="Georgia" w:cs="Calibri"/>
+              </w:rPr>
+              <w:t>e</w:t>
+            </w:r>
+            <w:proofErr w:type="gramEnd"/>
+            <w:r>
+              <w:rPr>
+                <w:rFonts w:ascii="Georgia" w:hAnsi="Georgia" w:cs="Calibri"/>
+              </w:rPr>
+              <w:t xml:space="preserve"> </w:t>
+            </w:r>
+            <w:r>
+              <w:rPr>
+                <w:rFonts w:ascii="Georgia" w:hAnsi="Georgia" w:cs="Calibri"/>
+              </w:rPr>
+              <w:t>95</w:t>
+            </w:r>
+            <w:r>
+              <w:rPr>
+                <w:rFonts w:ascii="Georgia" w:hAnsi="Georgia" w:cs="Calibri"/>
+              </w:rPr>
+              <w:t>% successful delivery of appointment reminders via both SMS and email for all scheduled appointments</w:t>
+            </w:r>
           </w:p>
         </w:tc>
       </w:tr>
@@ -1069,7 +473,6 @@
         <w:tc>
           <w:tcPr>
             <w:tcW w:w="10790" w:type="dxa"/>
-            <w:tcMar/>
           </w:tcPr>
           <w:p>
             <w:pPr>
@@ -1124,7 +527,19 @@
               <w:rPr>
                 <w:rFonts w:ascii="Georgia" w:hAnsi="Georgia"/>
               </w:rPr>
-              <w:t>Fully functional web application</w:t>
+              <w:t xml:space="preserve">Fully functional </w:t>
+            </w:r>
+            <w:r>
+              <w:rPr>
+                <w:rFonts w:ascii="Georgia" w:hAnsi="Georgia"/>
+              </w:rPr>
+              <w:t>mobile</w:t>
+            </w:r>
+            <w:r>
+              <w:rPr>
+                <w:rFonts w:ascii="Georgia" w:hAnsi="Georgia"/>
+              </w:rPr>
+              <w:t xml:space="preserve"> application</w:t>
             </w:r>
           </w:p>
           <w:p>
@@ -1145,7 +560,7 @@
               <w:rPr>
                 <w:rFonts w:ascii="Georgia" w:hAnsi="Georgia"/>
               </w:rPr>
-              <w:t>User manual and training sessions for faculty</w:t>
+              <w:t>Appointment booking, cancellation.</w:t>
             </w:r>
           </w:p>
           <w:p>
@@ -1159,25 +574,36 @@
                 <w:tab w:val="num" w:pos="720"/>
               </w:tabs>
               <w:rPr>
-                <w:rFonts w:ascii="Georgia" w:hAnsi="Georgia"/>
-              </w:rPr>
-            </w:pPr>
-            <w:r>
-              <w:rPr>
-                <w:rFonts w:ascii="Georgia" w:hAnsi="Georgia"/>
-              </w:rPr>
-              <w:t>Attendance report generation module</w:t>
-            </w:r>
-          </w:p>
-          <w:p>
-            <w:pPr>
-              <w:rPr>
                 <w:rFonts w:ascii="Calibri" w:hAnsi="Calibri" w:cs="Calibri"/>
                 <w:b/>
                 <w:bCs/>
                 <w:u w:val="single"/>
               </w:rPr>
             </w:pPr>
+            <w:r>
+              <w:rPr>
+                <w:rFonts w:ascii="Georgia" w:hAnsi="Georgia"/>
+              </w:rPr>
+              <w:t>R</w:t>
+            </w:r>
+            <w:r>
+              <w:rPr>
+                <w:rFonts w:ascii="Georgia" w:hAnsi="Georgia"/>
+              </w:rPr>
+              <w:t>escheduling an</w:t>
+            </w:r>
+            <w:r>
+              <w:rPr>
+                <w:rFonts w:ascii="Georgia" w:hAnsi="Georgia"/>
+              </w:rPr>
+              <w:t>d</w:t>
+            </w:r>
+            <w:r>
+              <w:rPr>
+                <w:rFonts w:ascii="Georgia" w:hAnsi="Georgia"/>
+              </w:rPr>
+              <w:t xml:space="preserve"> profile management</w:t>
+            </w:r>
           </w:p>
         </w:tc>
       </w:tr>
@@ -1185,7 +611,6 @@
         <w:tc>
           <w:tcPr>
             <w:tcW w:w="10790" w:type="dxa"/>
-            <w:tcMar/>
           </w:tcPr>
           <w:p>
             <w:pPr>
@@ -1236,25 +661,17 @@
                 <w:rFonts w:ascii="Georgia" w:hAnsi="Georgia"/>
               </w:rPr>
             </w:pPr>
-            <w:proofErr w:type="gramStart"/>
-            <w:r>
-              <w:rPr>
-                <w:rFonts w:ascii="Georgia" w:hAnsi="Georgia"/>
-              </w:rPr>
-              <w:t>Requirements</w:t>
-            </w:r>
-            <w:proofErr w:type="gramEnd"/>
-            <w:r>
-              <w:rPr>
-                <w:rFonts w:ascii="Georgia" w:hAnsi="Georgia"/>
-              </w:rPr>
-              <w:t xml:space="preserve"> </w:t>
-            </w:r>
-            <w:r>
-              <w:rPr>
-                <w:rFonts w:ascii="Georgia" w:hAnsi="Georgia"/>
-              </w:rPr>
-              <w:t>gathering: Oct 2025</w:t>
+            <w:r>
+              <w:rPr>
+                <w:rFonts w:ascii="Georgia" w:hAnsi="Georgia"/>
+              </w:rPr>
+              <w:t>Requirements for</w:t>
+            </w:r>
+            <w:r>
+              <w:rPr>
+                <w:rFonts w:ascii="Georgia" w:hAnsi="Georgia"/>
+              </w:rPr>
+              <w:t xml:space="preserve"> gathering: Oct 2025</w:t>
             </w:r>
           </w:p>
           <w:p>
@@ -1347,7 +764,6 @@
         <w:tc>
           <w:tcPr>
             <w:tcW w:w="10790" w:type="dxa"/>
-            <w:tcMar/>
           </w:tcPr>
           <w:p/>
         </w:tc>
@@ -1356,7 +772,6 @@
         <w:tc>
           <w:tcPr>
             <w:tcW w:w="10790" w:type="dxa"/>
-            <w:tcMar/>
           </w:tcPr>
           <w:p>
             <w:pPr>
@@ -1411,7 +826,25 @@
               <w:rPr>
                 <w:rFonts w:ascii="Georgia" w:hAnsi="Georgia"/>
               </w:rPr>
-              <w:t>Platform: Web-based application compatible with modern browsers (Chrome, Firefox, Edge, Safari).</w:t>
+              <w:t>Platform: </w:t>
+            </w:r>
+            <w:r>
+              <w:rPr>
+                <w:rFonts w:ascii="Georgia" w:hAnsi="Georgia"/>
+              </w:rPr>
+              <w:t xml:space="preserve">The mobile application must be cross-platform compatible with both </w:t>
+            </w:r>
+            <w:r>
+              <w:rPr>
+                <w:rFonts w:ascii="Georgia" w:hAnsi="Georgia"/>
+              </w:rPr>
+              <w:t xml:space="preserve">Android and </w:t>
+            </w:r>
+            <w:r>
+              <w:rPr>
+                <w:rFonts w:ascii="Georgia" w:hAnsi="Georgia"/>
+              </w:rPr>
+              <w:t>iOS</w:t>
             </w:r>
           </w:p>
           <w:p>
@@ -1432,7 +865,13 @@
               <w:rPr>
                 <w:rFonts w:ascii="Georgia" w:hAnsi="Georgia"/>
               </w:rPr>
-              <w:t>Operating System: Should operate on Windows 10/11, macOS, and Linux environments where browsers run.</w:t>
+              <w:t xml:space="preserve">Operating System: Should operate on </w:t>
+            </w:r>
+            <w:r>
+              <w:rPr>
+                <w:rFonts w:ascii="Georgia" w:hAnsi="Georgia"/>
+              </w:rPr>
+              <w:t>Android and IOS</w:t>
             </w:r>
           </w:p>
           <w:p>
@@ -1453,7 +892,43 @@
               <w:rPr>
                 <w:rFonts w:ascii="Georgia" w:hAnsi="Georgia"/>
               </w:rPr>
-              <w:t>Hardware: Compatible with university PCs, servers requiring minimum 8GB RAM, dual-core processor, and 100GB storage for database and logs.</w:t>
+              <w:t>Hardware: </w:t>
+            </w:r>
+            <w:r>
+              <w:rPr>
+                <w:rFonts w:ascii="Georgia" w:hAnsi="Georgia"/>
+              </w:rPr>
+              <w:t xml:space="preserve">Any smartphone purchased in the last </w:t>
+            </w:r>
+            <w:r>
+              <w:rPr>
+                <w:rFonts w:ascii="Georgia" w:hAnsi="Georgia"/>
+              </w:rPr>
+              <w:t>4-</w:t>
+            </w:r>
+            <w:r>
+              <w:rPr>
+                <w:rFonts w:ascii="Georgia" w:hAnsi="Georgia"/>
+              </w:rPr>
+              <w:t>6</w:t>
+            </w:r>
+            <w:r>
+              <w:rPr>
+                <w:rFonts w:ascii="Georgia" w:hAnsi="Georgia"/>
+              </w:rPr>
+              <w:t xml:space="preserve"> years. Minimum 2 GB RAM (Though 4 GB+ is </w:t>
+            </w:r>
+            <w:r>
+              <w:rPr>
+                <w:rFonts w:ascii="Georgia" w:hAnsi="Georgia"/>
+              </w:rPr>
+              <w:t>preferred)</w:t>
+            </w:r>
+            <w:r>
+              <w:rPr>
+                <w:rFonts w:ascii="Georgia" w:hAnsi="Georgia"/>
+              </w:rPr>
+              <w:t>, servers requiring minimum 8GB RAM, dual-core processor, and 100GB storage for database and logs.</w:t>
             </w:r>
           </w:p>
           <w:p>
@@ -1474,7 +949,39 @@
               <w:rPr>
                 <w:rFonts w:ascii="Georgia" w:hAnsi="Georgia"/>
               </w:rPr>
-              <w:t>Database: Use a scalable relational database system like MySQL or PostgreSQL for storing attendance, user profiles, and logs.</w:t>
+              <w:t>Database: Use a scalable relational database system like MySQL or PostgreSQL for</w:t>
+            </w:r>
+            <w:r>
+              <w:rPr>
+                <w:rFonts w:ascii="Georgia" w:hAnsi="Georgia"/>
+              </w:rPr>
+              <w:t xml:space="preserve"> storing</w:t>
+            </w:r>
+            <w:r>
+              <w:rPr>
+                <w:rFonts w:ascii="Georgia" w:hAnsi="Georgia"/>
+              </w:rPr>
+              <w:t xml:space="preserve"> </w:t>
+            </w:r>
+            <w:r>
+              <w:rPr>
+                <w:rFonts w:ascii="Georgia" w:hAnsi="Georgia"/>
+              </w:rPr>
+              <w:t>appointment records, patient administrative profiles</w:t>
+            </w:r>
+            <w:r>
+              <w:rPr>
+                <w:rFonts w:ascii="Georgia" w:hAnsi="Georgia"/>
+                <w:b/>
+                <w:bCs/>
+              </w:rPr>
+              <w:t>,</w:t>
+            </w:r>
+            <w:r>
+              <w:rPr>
+                <w:rFonts w:ascii="Georgia" w:hAnsi="Georgia"/>
+              </w:rPr>
+              <w:t xml:space="preserve"> and logs.</w:t>
             </w:r>
           </w:p>
           <w:p>
@@ -1516,7 +1023,19 @@
               <w:rPr>
                 <w:rFonts w:ascii="Georgia" w:hAnsi="Georgia"/>
               </w:rPr>
-              <w:t>Security: Role-based access control; data encrypted in transit (TLS) and at rest; comply with data privacy regulations for student information.</w:t>
+              <w:t xml:space="preserve">Security: Role-based access control; data encrypted in transit (TLS) and at rest; comply with data privacy regulations for </w:t>
+            </w:r>
+            <w:r>
+              <w:rPr>
+                <w:rFonts w:ascii="Georgia" w:hAnsi="Georgia"/>
+              </w:rPr>
+              <w:t>patient</w:t>
+            </w:r>
+            <w:r>
+              <w:rPr>
+                <w:rFonts w:ascii="Georgia" w:hAnsi="Georgia"/>
+              </w:rPr>
+              <w:t xml:space="preserve"> information.</w:t>
             </w:r>
           </w:p>
           <w:p>
@@ -1537,7 +1056,19 @@
               <w:rPr>
                 <w:rFonts w:ascii="Georgia" w:hAnsi="Georgia"/>
               </w:rPr>
-              <w:t>Integration: API interfaces to connect with the university’s existing Learning Management System (LMS) and Student Information System (SIS).</w:t>
+              <w:t xml:space="preserve">Integration: API interfaces to connect with </w:t>
+            </w:r>
+            <w:r>
+              <w:rPr>
+                <w:rFonts w:ascii="Georgia" w:hAnsi="Georgia"/>
+              </w:rPr>
+              <w:t xml:space="preserve">hospital and clinics </w:t>
+            </w:r>
+            <w:r>
+              <w:rPr>
+                <w:rFonts w:ascii="Georgia" w:hAnsi="Georgia"/>
+              </w:rPr>
+              <w:t>Management System</w:t>
             </w:r>
           </w:p>
           <w:p>
@@ -1558,7 +1089,37 @@
               <w:rPr>
                 <w:rFonts w:ascii="Georgia" w:hAnsi="Georgia"/>
               </w:rPr>
-              <w:t>User Interface: Responsive design, accessible via desktop and tablets; user-friendly for faculty and students with basic computer literacy.</w:t>
+              <w:t xml:space="preserve">User Interface: Responsive design, accessible via </w:t>
+            </w:r>
+            <w:r>
+              <w:rPr>
+                <w:rFonts w:ascii="Georgia" w:hAnsi="Georgia"/>
+              </w:rPr>
+              <w:t>smartphones</w:t>
+            </w:r>
+            <w:r>
+              <w:rPr>
+                <w:rFonts w:ascii="Georgia" w:hAnsi="Georgia"/>
+              </w:rPr>
+              <w:t xml:space="preserve"> and tablets; user-friendly for </w:t>
+            </w:r>
+            <w:r>
+              <w:rPr>
+                <w:rFonts w:ascii="Georgia" w:hAnsi="Georgia"/>
+              </w:rPr>
+              <w:t>patients and clinical staff</w:t>
+            </w:r>
+            <w:r>
+              <w:rPr>
+                <w:rFonts w:ascii="Georgia" w:hAnsi="Georgia"/>
+              </w:rPr>
+              <w:t xml:space="preserve"> </w:t>
+            </w:r>
+            <w:r>
+              <w:rPr>
+                <w:rFonts w:ascii="Georgia" w:hAnsi="Georgia"/>
+              </w:rPr>
+              <w:t>with basic computer literacy.</w:t>
             </w:r>
           </w:p>
           <w:p>
@@ -1579,7 +1140,25 @@
               <w:rPr>
                 <w:rFonts w:ascii="Georgia" w:hAnsi="Georgia"/>
               </w:rPr>
-              <w:t>Automation: Real-time attendance capture, automated daily and monthly report generation, and alert notifications for absences via email/SMS.</w:t>
+              <w:t>Automation</w:t>
+            </w:r>
+            <w:r>
+              <w:rPr>
+                <w:rFonts w:ascii="Georgia" w:hAnsi="Georgia"/>
+              </w:rPr>
+              <w:t>: </w:t>
+            </w:r>
+            <w:r>
+              <w:rPr>
+                <w:rFonts w:ascii="Georgia" w:hAnsi="Georgia"/>
+              </w:rPr>
+              <w:t>Real-time waiting list status updates</w:t>
+            </w:r>
+            <w:r>
+              <w:rPr>
+                <w:rFonts w:ascii="Georgia" w:hAnsi="Georgia"/>
+              </w:rPr>
+              <w:t xml:space="preserve"> automated daily/monthly reports on no-show rates and provider utilization, and alert notifications for appointment changes.</w:t>
             </w:r>
           </w:p>
           <w:p>
@@ -1621,7 +1200,19 @@
               <w:rPr>
                 <w:rFonts w:ascii="Georgia" w:hAnsi="Georgia"/>
               </w:rPr>
-              <w:t>Logging and Auditing: Maintain logs of user actions and attendance changes for security audits and compliance.</w:t>
+              <w:t xml:space="preserve">Logging and Auditing: Maintain logs of user actions and </w:t>
+            </w:r>
+            <w:r>
+              <w:rPr>
+                <w:rFonts w:ascii="Georgia" w:hAnsi="Georgia"/>
+              </w:rPr>
+              <w:t>appointment</w:t>
+            </w:r>
+            <w:r>
+              <w:rPr>
+                <w:rFonts w:ascii="Georgia" w:hAnsi="Georgia"/>
+              </w:rPr>
+              <w:t xml:space="preserve"> changes for security audits and compliance.</w:t>
             </w:r>
           </w:p>
           <w:p/>
@@ -1631,7 +1222,6 @@
         <w:tc>
           <w:tcPr>
             <w:tcW w:w="10790" w:type="dxa"/>
-            <w:tcMar/>
           </w:tcPr>
           <w:p>
             <w:pPr>
@@ -1686,7 +1276,7 @@
               <w:rPr>
                 <w:rFonts w:ascii="Georgia" w:hAnsi="Georgia"/>
               </w:rPr>
-              <w:t>This project will not develop a mobile application version of the attendance system; only a web-based platform is included.</w:t>
+              <w:t>This project will not develop a web application service; only a mobile-based platform is included</w:t>
             </w:r>
           </w:p>
           <w:p>
@@ -1707,7 +1297,19 @@
               <w:rPr>
                 <w:rFonts w:ascii="Georgia" w:hAnsi="Georgia"/>
               </w:rPr>
-              <w:t>Integration is limited to the university’s existing Learning Management System (LMS) and Student Information System (SIS), excluding third-party or external systems.</w:t>
+              <w:t>T</w:t>
+            </w:r>
+            <w:r>
+              <w:rPr>
+                <w:rFonts w:ascii="Georgia" w:hAnsi="Georgia"/>
+              </w:rPr>
+              <w:t>he</w:t>
+            </w:r>
+            <w:r>
+              <w:rPr>
+                <w:rFonts w:ascii="Georgia" w:hAnsi="Georgia"/>
+              </w:rPr>
+              <w:t xml:space="preserve"> app will not use GPS to track the patient's location. Arrival/check-in is manual</w:t>
             </w:r>
           </w:p>
           <w:p>
@@ -1728,7 +1330,51 @@
               <w:rPr>
                 <w:rFonts w:ascii="Georgia" w:hAnsi="Georgia"/>
               </w:rPr>
-              <w:t>Hardware procurement or upgrades (such as new servers or devices) are excluded and will be handled separately by the university’s IT department.</w:t>
+              <w:t xml:space="preserve">The app will only talk to the </w:t>
+            </w:r>
+            <w:proofErr w:type="gramStart"/>
+            <w:r>
+              <w:rPr>
+                <w:rFonts w:ascii="Georgia" w:hAnsi="Georgia"/>
+              </w:rPr>
+              <w:t>hospital</w:t>
+            </w:r>
+            <w:r>
+              <w:rPr>
+                <w:rFonts w:ascii="Georgia" w:hAnsi="Georgia"/>
+              </w:rPr>
+              <w:t>’</w:t>
+            </w:r>
+            <w:r>
+              <w:rPr>
+                <w:rFonts w:ascii="Georgia" w:hAnsi="Georgia"/>
+              </w:rPr>
+              <w:t>s</w:t>
+            </w:r>
+            <w:proofErr w:type="gramEnd"/>
+            <w:r>
+              <w:rPr>
+                <w:rFonts w:ascii="Georgia" w:hAnsi="Georgia"/>
+              </w:rPr>
+              <w:t xml:space="preserve"> or clinic’</w:t>
+            </w:r>
+            <w:r>
+              <w:rPr>
+                <w:rFonts w:ascii="Georgia" w:hAnsi="Georgia"/>
+              </w:rPr>
+              <w:t>s</w:t>
+            </w:r>
+            <w:r>
+              <w:rPr>
+                <w:rFonts w:ascii="Georgia" w:hAnsi="Georgia"/>
+              </w:rPr>
+              <w:t xml:space="preserve"> </w:t>
+            </w:r>
+            <w:r>
+              <w:rPr>
+                <w:rFonts w:ascii="Georgia" w:hAnsi="Georgia"/>
+              </w:rPr>
+              <w:t>appointment calendar system. It will not give patients access to their full medical records</w:t>
             </w:r>
           </w:p>
           <w:p>
@@ -1749,21 +1395,7 @@
               <w:rPr>
                 <w:rFonts w:ascii="Georgia" w:hAnsi="Georgia"/>
               </w:rPr>
-              <w:t xml:space="preserve">This project excludes providing real-time location tracking </w:t>
-            </w:r>
-            <w:proofErr w:type="gramStart"/>
-            <w:r>
-              <w:rPr>
-                <w:rFonts w:ascii="Georgia" w:hAnsi="Georgia"/>
-              </w:rPr>
-              <w:t>of</w:t>
-            </w:r>
-            <w:proofErr w:type="gramEnd"/>
-            <w:r>
-              <w:rPr>
-                <w:rFonts w:ascii="Georgia" w:hAnsi="Georgia"/>
-              </w:rPr>
-              <w:t xml:space="preserve"> students; attendance is based on manual or semi-automated check-in methods only.</w:t>
+              <w:t>Any future enhancements or expansions will require separate project approval and funding.</w:t>
             </w:r>
           </w:p>
           <w:p>
@@ -1784,7 +1416,59 @@
               <w:rPr>
                 <w:rFonts w:ascii="Georgia" w:hAnsi="Georgia"/>
               </w:rPr>
-              <w:t>User training beyond the initial faculty training sessions and user manuals is outside the scope.</w:t>
+              <w:t>The project is limited by the allocated budget and timeline; no additional resources will be provisioned without formal amendment.</w:t>
+            </w:r>
+          </w:p>
+          <w:p>
+            <w:pPr>
+              <w:rPr>
+                <w:rFonts w:ascii="Calibri" w:hAnsi="Calibri" w:cs="Calibri"/>
+                <w:b/>
+                <w:bCs/>
+                <w:u w:val="single"/>
+              </w:rPr>
+            </w:pPr>
+          </w:p>
+        </w:tc>
+      </w:tr>
+      <w:tr>
+        <w:tc>
+          <w:tcPr>
+            <w:tcW w:w="10790" w:type="dxa"/>
+          </w:tcPr>
+          <w:p>
+            <w:pPr>
+              <w:rPr>
+                <w:rFonts w:ascii="Calibri" w:hAnsi="Calibri" w:cs="Calibri"/>
+                <w:b/>
+                <w:bCs/>
+                <w:sz w:val="20"/>
+                <w:szCs w:val="20"/>
+                <w:u w:val="single"/>
+              </w:rPr>
+            </w:pPr>
+          </w:p>
+          <w:p>
+            <w:pPr>
+              <w:rPr>
+                <w:rFonts w:ascii="Calibri" w:hAnsi="Calibri" w:cs="Calibri"/>
+                <w:b/>
+                <w:bCs/>
+                <w:sz w:val="36"/>
+                <w:szCs w:val="36"/>
+                <w:u w:val="single"/>
+              </w:rPr>
+            </w:pPr>
+            <w:r>
+              <w:rPr>
+                <w:rFonts w:ascii="Calibri" w:hAnsi="Calibri" w:cs="Calibri"/>
+                <w:b/>
+                <w:bCs/>
+                <w:sz w:val="36"/>
+                <w:szCs w:val="36"/>
+                <w:u w:val="single"/>
+              </w:rPr>
+              <w:t>Approval:</w:t>
             </w:r>
           </w:p>
           <w:p>
@@ -1805,19 +1489,7 @@
               <w:rPr>
                 <w:rFonts w:ascii="Georgia" w:hAnsi="Georgia"/>
               </w:rPr>
-              <w:t xml:space="preserve">Any </w:t>
-            </w:r>
-            <w:r>
-              <w:rPr>
-                <w:rFonts w:ascii="Georgia" w:hAnsi="Georgia"/>
-              </w:rPr>
-              <w:t>future</w:t>
-            </w:r>
-            <w:r>
-              <w:rPr>
-                <w:rFonts w:ascii="Georgia" w:hAnsi="Georgia"/>
-              </w:rPr>
-              <w:t xml:space="preserve"> enhancements or expansions will require separate project approval and funding.</w:t>
+              <w:t>Project Sponsor: ____________________ Date: __________</w:t>
             </w:r>
           </w:p>
           <w:p>
@@ -1838,7 +1510,7 @@
               <w:rPr>
                 <w:rFonts w:ascii="Georgia" w:hAnsi="Georgia"/>
               </w:rPr>
-              <w:t>The project is limited by the allocated budget and timeline; no additional resources will be provisioned without formal amendment.</w:t>
+              <w:t>Project Manager: ___________________ Date: __________</w:t>
             </w:r>
           </w:p>
           <w:p>
@@ -1847,6 +1519,8 @@
                 <w:rFonts w:ascii="Calibri" w:hAnsi="Calibri" w:cs="Calibri"/>
                 <w:b/>
                 <w:bCs/>
+                <w:sz w:val="36"/>
+                <w:szCs w:val="36"/>
                 <w:u w:val="single"/>
               </w:rPr>
             </w:pPr>
@@ -1857,104 +1531,6 @@
         <w:tc>
           <w:tcPr>
             <w:tcW w:w="10790" w:type="dxa"/>
-            <w:tcMar/>
-          </w:tcPr>
-          <w:p>
-            <w:pPr>
-              <w:rPr>
-                <w:rFonts w:ascii="Calibri" w:hAnsi="Calibri" w:cs="Calibri"/>
-                <w:b/>
-                <w:bCs/>
-                <w:sz w:val="20"/>
-                <w:szCs w:val="20"/>
-                <w:u w:val="single"/>
-              </w:rPr>
-            </w:pPr>
-          </w:p>
-          <w:p>
-            <w:pPr>
-              <w:rPr>
-                <w:rFonts w:ascii="Calibri" w:hAnsi="Calibri" w:cs="Calibri"/>
-                <w:b/>
-                <w:bCs/>
-                <w:sz w:val="36"/>
-                <w:szCs w:val="36"/>
-                <w:u w:val="single"/>
-              </w:rPr>
-            </w:pPr>
-            <w:r>
-              <w:rPr>
-                <w:rFonts w:ascii="Calibri" w:hAnsi="Calibri" w:cs="Calibri"/>
-                <w:b/>
-                <w:bCs/>
-                <w:sz w:val="36"/>
-                <w:szCs w:val="36"/>
-                <w:u w:val="single"/>
-              </w:rPr>
-              <w:t>Approval:</w:t>
-            </w:r>
-          </w:p>
-          <w:p>
-            <w:pPr>
-              <w:pStyle w:val="ListParagraph"/>
-              <w:numPr>
-                <w:ilvl w:val="0"/>
-                <w:numId w:val="2"/>
-              </w:numPr>
-              <w:tabs>
-                <w:tab w:val="num" w:pos="720"/>
-              </w:tabs>
-              <w:rPr>
-                <w:rFonts w:ascii="Georgia" w:hAnsi="Georgia"/>
-              </w:rPr>
-            </w:pPr>
-            <w:r>
-              <w:rPr>
-                <w:rFonts w:ascii="Georgia" w:hAnsi="Georgia"/>
-              </w:rPr>
-              <w:t>Project Sponsor: ____________________ Date: __________</w:t>
-            </w:r>
-          </w:p>
-          <w:p>
-            <w:pPr>
-              <w:pStyle w:val="ListParagraph"/>
-              <w:numPr>
-                <w:ilvl w:val="0"/>
-                <w:numId w:val="2"/>
-              </w:numPr>
-              <w:tabs>
-                <w:tab w:val="num" w:pos="720"/>
-              </w:tabs>
-              <w:rPr>
-                <w:rFonts w:ascii="Georgia" w:hAnsi="Georgia"/>
-              </w:rPr>
-            </w:pPr>
-            <w:r>
-              <w:rPr>
-                <w:rFonts w:ascii="Georgia" w:hAnsi="Georgia"/>
-              </w:rPr>
-              <w:t>Project Manager: ___________________ Date: __________</w:t>
-            </w:r>
-          </w:p>
-          <w:p>
-            <w:pPr>
-              <w:rPr>
-                <w:rFonts w:ascii="Calibri" w:hAnsi="Calibri" w:cs="Calibri"/>
-                <w:b/>
-                <w:bCs/>
-                <w:sz w:val="36"/>
-                <w:szCs w:val="36"/>
-                <w:u w:val="single"/>
-              </w:rPr>
-            </w:pPr>
-          </w:p>
-        </w:tc>
-      </w:tr>
-      <w:tr>
-        <w:tc>
-          <w:tcPr>
-            <w:tcW w:w="10790" w:type="dxa"/>
-            <w:tcMar/>
           </w:tcPr>
           <w:p/>
         </w:tc>
@@ -1967,7 +1543,7 @@
       </w:pPr>
     </w:p>
     <w:sectPr>
-      <w:pgSz w:w="12240" w:h="15840" w:orient="portrait"/>
+      <w:pgSz w:w="12240" w:h="15840"/>
       <w:pgMar w:top="720" w:right="720" w:bottom="720" w:left="720" w:header="720" w:footer="720" w:gutter="0"/>
       <w:cols w:space="720"/>
       <w:docGrid w:linePitch="360"/>
@@ -1994,7 +1570,7 @@
         <w:ind w:left="720" w:hanging="360"/>
       </w:pPr>
       <w:rPr>
-        <w:rFonts w:hint="default" w:ascii="Symbol" w:hAnsi="Symbol"/>
+        <w:rFonts w:ascii="Symbol" w:hAnsi="Symbol" w:hint="default"/>
         <w:sz w:val="20"/>
       </w:rPr>
     </w:lvl>
@@ -2010,7 +1586,7 @@
         <w:ind w:left="1440" w:hanging="360"/>
       </w:pPr>
       <w:rPr>
-        <w:rFonts w:hint="default" w:ascii="Symbol" w:hAnsi="Symbol"/>
+        <w:rFonts w:ascii="Symbol" w:hAnsi="Symbol" w:hint="default"/>
         <w:sz w:val="20"/>
       </w:rPr>
     </w:lvl>
@@ -2026,7 +1602,7 @@
         <w:ind w:left="2160" w:hanging="360"/>
       </w:pPr>
       <w:rPr>
-        <w:rFonts w:hint="default" w:ascii="Symbol" w:hAnsi="Symbol"/>
+        <w:rFonts w:ascii="Symbol" w:hAnsi="Symbol" w:hint="default"/>
         <w:sz w:val="20"/>
       </w:rPr>
     </w:lvl>
@@ -2042,7 +1618,7 @@
         <w:ind w:left="2880" w:hanging="360"/>
       </w:pPr>
       <w:rPr>
-        <w:rFonts w:hint="default" w:ascii="Symbol" w:hAnsi="Symbol"/>
+        <w:rFonts w:ascii="Symbol" w:hAnsi="Symbol" w:hint="default"/>
         <w:sz w:val="20"/>
       </w:rPr>
     </w:lvl>
@@ -2058,7 +1634,7 @@
         <w:ind w:left="3600" w:hanging="360"/>
       </w:pPr>
       <w:rPr>
-        <w:rFonts w:hint="default" w:ascii="Symbol" w:hAnsi="Symbol"/>
+        <w:rFonts w:ascii="Symbol" w:hAnsi="Symbol" w:hint="default"/>
         <w:sz w:val="20"/>
       </w:rPr>
     </w:lvl>
@@ -2074,7 +1650,7 @@
         <w:ind w:left="4320" w:hanging="360"/>
       </w:pPr>
       <w:rPr>
-        <w:rFonts w:hint="default" w:ascii="Symbol" w:hAnsi="Symbol"/>
+        <w:rFonts w:ascii="Symbol" w:hAnsi="Symbol" w:hint="default"/>
         <w:sz w:val="20"/>
       </w:rPr>
     </w:lvl>
@@ -2090,7 +1666,7 @@
         <w:ind w:left="5040" w:hanging="360"/>
       </w:pPr>
       <w:rPr>
-        <w:rFonts w:hint="default" w:ascii="Symbol" w:hAnsi="Symbol"/>
+        <w:rFonts w:ascii="Symbol" w:hAnsi="Symbol" w:hint="default"/>
         <w:sz w:val="20"/>
       </w:rPr>
     </w:lvl>
@@ -2106,7 +1682,7 @@
         <w:ind w:left="5760" w:hanging="360"/>
       </w:pPr>
       <w:rPr>
-        <w:rFonts w:hint="default" w:ascii="Symbol" w:hAnsi="Symbol"/>
+        <w:rFonts w:ascii="Symbol" w:hAnsi="Symbol" w:hint="default"/>
         <w:sz w:val="20"/>
       </w:rPr>
     </w:lvl>
@@ -2122,7 +1698,7 @@
         <w:ind w:left="6480" w:hanging="360"/>
       </w:pPr>
       <w:rPr>
-        <w:rFonts w:hint="default" w:ascii="Symbol" w:hAnsi="Symbol"/>
+        <w:rFonts w:ascii="Symbol" w:hAnsi="Symbol" w:hint="default"/>
         <w:sz w:val="20"/>
       </w:rPr>
     </w:lvl>
@@ -2143,7 +1719,7 @@
         <w:ind w:left="720" w:hanging="360"/>
       </w:pPr>
       <w:rPr>
-        <w:rFonts w:hint="default" w:ascii="Symbol" w:hAnsi="Symbol"/>
+        <w:rFonts w:ascii="Symbol" w:hAnsi="Symbol" w:hint="default"/>
         <w:sz w:val="20"/>
       </w:rPr>
     </w:lvl>
@@ -2159,7 +1735,7 @@
         <w:ind w:left="1440" w:hanging="360"/>
       </w:pPr>
       <w:rPr>
-        <w:rFonts w:hint="default" w:ascii="Symbol" w:hAnsi="Symbol"/>
+        <w:rFonts w:ascii="Symbol" w:hAnsi="Symbol" w:hint="default"/>
         <w:sz w:val="20"/>
       </w:rPr>
     </w:lvl>
@@ -2175,7 +1751,7 @@
         <w:ind w:left="2160" w:hanging="360"/>
       </w:pPr>
       <w:rPr>
-        <w:rFonts w:hint="default" w:ascii="Symbol" w:hAnsi="Symbol"/>
+        <w:rFonts w:ascii="Symbol" w:hAnsi="Symbol" w:hint="default"/>
         <w:sz w:val="20"/>
       </w:rPr>
     </w:lvl>
@@ -2191,7 +1767,7 @@
         <w:ind w:left="2880" w:hanging="360"/>
       </w:pPr>
       <w:rPr>
-        <w:rFonts w:hint="default" w:ascii="Symbol" w:hAnsi="Symbol"/>
+        <w:rFonts w:ascii="Symbol" w:hAnsi="Symbol" w:hint="default"/>
         <w:sz w:val="20"/>
       </w:rPr>
     </w:lvl>
@@ -2207,7 +1783,7 @@
         <w:ind w:left="3600" w:hanging="360"/>
       </w:pPr>
       <w:rPr>
-        <w:rFonts w:hint="default" w:ascii="Symbol" w:hAnsi="Symbol"/>
+        <w:rFonts w:ascii="Symbol" w:hAnsi="Symbol" w:hint="default"/>
         <w:sz w:val="20"/>
       </w:rPr>
     </w:lvl>
@@ -2223,7 +1799,7 @@
         <w:ind w:left="4320" w:hanging="360"/>
       </w:pPr>
       <w:rPr>
-        <w:rFonts w:hint="default" w:ascii="Symbol" w:hAnsi="Symbol"/>
+        <w:rFonts w:ascii="Symbol" w:hAnsi="Symbol" w:hint="default"/>
         <w:sz w:val="20"/>
       </w:rPr>
     </w:lvl>
@@ -2239,7 +1815,7 @@
         <w:ind w:left="5040" w:hanging="360"/>
       </w:pPr>
       <w:rPr>
-        <w:rFonts w:hint="default" w:ascii="Symbol" w:hAnsi="Symbol"/>
+        <w:rFonts w:ascii="Symbol" w:hAnsi="Symbol" w:hint="default"/>
         <w:sz w:val="20"/>
       </w:rPr>
     </w:lvl>
@@ -2255,7 +1831,7 @@
         <w:ind w:left="5760" w:hanging="360"/>
       </w:pPr>
       <w:rPr>
-        <w:rFonts w:hint="default" w:ascii="Symbol" w:hAnsi="Symbol"/>
+        <w:rFonts w:ascii="Symbol" w:hAnsi="Symbol" w:hint="default"/>
         <w:sz w:val="20"/>
       </w:rPr>
     </w:lvl>
@@ -2271,7 +1847,7 @@
         <w:ind w:left="6480" w:hanging="360"/>
       </w:pPr>
       <w:rPr>
-        <w:rFonts w:hint="default" w:ascii="Symbol" w:hAnsi="Symbol"/>
+        <w:rFonts w:ascii="Symbol" w:hAnsi="Symbol" w:hint="default"/>
         <w:sz w:val="20"/>
       </w:rPr>
     </w:lvl>
@@ -2292,7 +1868,7 @@
         <w:ind w:left="720" w:hanging="360"/>
       </w:pPr>
       <w:rPr>
-        <w:rFonts w:hint="default" w:ascii="Symbol" w:hAnsi="Symbol"/>
+        <w:rFonts w:ascii="Symbol" w:hAnsi="Symbol" w:hint="default"/>
         <w:sz w:val="20"/>
       </w:rPr>
     </w:lvl>
@@ -2308,7 +1884,7 @@
         <w:ind w:left="1440" w:hanging="360"/>
       </w:pPr>
       <w:rPr>
-        <w:rFonts w:hint="default" w:ascii="Symbol" w:hAnsi="Symbol"/>
+        <w:rFonts w:ascii="Symbol" w:hAnsi="Symbol" w:hint="default"/>
         <w:sz w:val="20"/>
       </w:rPr>
     </w:lvl>
@@ -2324,7 +1900,7 @@
         <w:ind w:left="2160" w:hanging="360"/>
       </w:pPr>
       <w:rPr>
-        <w:rFonts w:hint="default" w:ascii="Symbol" w:hAnsi="Symbol"/>
+        <w:rFonts w:ascii="Symbol" w:hAnsi="Symbol" w:hint="default"/>
         <w:sz w:val="20"/>
       </w:rPr>
     </w:lvl>
@@ -2340,7 +1916,7 @@
         <w:ind w:left="2880" w:hanging="360"/>
       </w:pPr>
       <w:rPr>
-        <w:rFonts w:hint="default" w:ascii="Symbol" w:hAnsi="Symbol"/>
+        <w:rFonts w:ascii="Symbol" w:hAnsi="Symbol" w:hint="default"/>
         <w:sz w:val="20"/>
       </w:rPr>
     </w:lvl>
@@ -2356,7 +1932,7 @@
         <w:ind w:left="3600" w:hanging="360"/>
       </w:pPr>
       <w:rPr>
-        <w:rFonts w:hint="default" w:ascii="Symbol" w:hAnsi="Symbol"/>
+        <w:rFonts w:ascii="Symbol" w:hAnsi="Symbol" w:hint="default"/>
         <w:sz w:val="20"/>
       </w:rPr>
     </w:lvl>
@@ -2372,7 +1948,7 @@
         <w:ind w:left="4320" w:hanging="360"/>
       </w:pPr>
       <w:rPr>
-        <w:rFonts w:hint="default" w:ascii="Symbol" w:hAnsi="Symbol"/>
+        <w:rFonts w:ascii="Symbol" w:hAnsi="Symbol" w:hint="default"/>
         <w:sz w:val="20"/>
       </w:rPr>
     </w:lvl>
@@ -2388,7 +1964,7 @@
         <w:ind w:left="5040" w:hanging="360"/>
       </w:pPr>
       <w:rPr>
-        <w:rFonts w:hint="default" w:ascii="Symbol" w:hAnsi="Symbol"/>
+        <w:rFonts w:ascii="Symbol" w:hAnsi="Symbol" w:hint="default"/>
         <w:sz w:val="20"/>
       </w:rPr>
     </w:lvl>
@@ -2404,7 +1980,7 @@
         <w:ind w:left="5760" w:hanging="360"/>
       </w:pPr>
       <w:rPr>
-        <w:rFonts w:hint="default" w:ascii="Symbol" w:hAnsi="Symbol"/>
+        <w:rFonts w:ascii="Symbol" w:hAnsi="Symbol" w:hint="default"/>
         <w:sz w:val="20"/>
       </w:rPr>
     </w:lvl>
@@ -2420,7 +1996,7 @@
         <w:ind w:left="6480" w:hanging="360"/>
       </w:pPr>
       <w:rPr>
-        <w:rFonts w:hint="default" w:ascii="Symbol" w:hAnsi="Symbol"/>
+        <w:rFonts w:ascii="Symbol" w:hAnsi="Symbol" w:hint="default"/>
         <w:sz w:val="20"/>
       </w:rPr>
     </w:lvl>
@@ -2441,7 +2017,7 @@
         <w:ind w:left="720" w:hanging="360"/>
       </w:pPr>
       <w:rPr>
-        <w:rFonts w:hint="default" w:ascii="Symbol" w:hAnsi="Symbol"/>
+        <w:rFonts w:ascii="Symbol" w:hAnsi="Symbol" w:hint="default"/>
         <w:sz w:val="20"/>
       </w:rPr>
     </w:lvl>
@@ -2457,7 +2033,7 @@
         <w:ind w:left="1440" w:hanging="360"/>
       </w:pPr>
       <w:rPr>
-        <w:rFonts w:hint="default" w:ascii="Symbol" w:hAnsi="Symbol"/>
+        <w:rFonts w:ascii="Symbol" w:hAnsi="Symbol" w:hint="default"/>
         <w:sz w:val="20"/>
       </w:rPr>
     </w:lvl>
@@ -2473,7 +2049,7 @@
         <w:ind w:left="2160" w:hanging="360"/>
       </w:pPr>
       <w:rPr>
-        <w:rFonts w:hint="default" w:ascii="Symbol" w:hAnsi="Symbol"/>
+        <w:rFonts w:ascii="Symbol" w:hAnsi="Symbol" w:hint="default"/>
         <w:sz w:val="20"/>
       </w:rPr>
     </w:lvl>
@@ -2489,7 +2065,7 @@
         <w:ind w:left="2880" w:hanging="360"/>
       </w:pPr>
       <w:rPr>
-        <w:rFonts w:hint="default" w:ascii="Symbol" w:hAnsi="Symbol"/>
+        <w:rFonts w:ascii="Symbol" w:hAnsi="Symbol" w:hint="default"/>
         <w:sz w:val="20"/>
       </w:rPr>
     </w:lvl>
@@ -2505,7 +2081,7 @@
         <w:ind w:left="3600" w:hanging="360"/>
       </w:pPr>
       <w:rPr>
-        <w:rFonts w:hint="default" w:ascii="Symbol" w:hAnsi="Symbol"/>
+        <w:rFonts w:ascii="Symbol" w:hAnsi="Symbol" w:hint="default"/>
         <w:sz w:val="20"/>
       </w:rPr>
     </w:lvl>
@@ -2521,7 +2097,7 @@
         <w:ind w:left="4320" w:hanging="360"/>
       </w:pPr>
       <w:rPr>
-        <w:rFonts w:hint="default" w:ascii="Symbol" w:hAnsi="Symbol"/>
+        <w:rFonts w:ascii="Symbol" w:hAnsi="Symbol" w:hint="default"/>
         <w:sz w:val="20"/>
       </w:rPr>
     </w:lvl>
@@ -2537,7 +2113,7 @@
         <w:ind w:left="5040" w:hanging="360"/>
       </w:pPr>
       <w:rPr>
-        <w:rFonts w:hint="default" w:ascii="Symbol" w:hAnsi="Symbol"/>
+        <w:rFonts w:ascii="Symbol" w:hAnsi="Symbol" w:hint="default"/>
         <w:sz w:val="20"/>
       </w:rPr>
     </w:lvl>
@@ -2553,7 +2129,7 @@
         <w:ind w:left="5760" w:hanging="360"/>
       </w:pPr>
       <w:rPr>
-        <w:rFonts w:hint="default" w:ascii="Symbol" w:hAnsi="Symbol"/>
+        <w:rFonts w:ascii="Symbol" w:hAnsi="Symbol" w:hint="default"/>
         <w:sz w:val="20"/>
       </w:rPr>
     </w:lvl>
@@ -2569,7 +2145,7 @@
         <w:ind w:left="6480" w:hanging="360"/>
       </w:pPr>
       <w:rPr>
-        <w:rFonts w:hint="default" w:ascii="Symbol" w:hAnsi="Symbol"/>
+        <w:rFonts w:ascii="Symbol" w:hAnsi="Symbol" w:hint="default"/>
         <w:sz w:val="20"/>
       </w:rPr>
     </w:lvl>
@@ -2590,7 +2166,7 @@
         <w:ind w:left="720" w:hanging="360"/>
       </w:pPr>
       <w:rPr>
-        <w:rFonts w:hint="default" w:ascii="Symbol" w:hAnsi="Symbol"/>
+        <w:rFonts w:ascii="Symbol" w:hAnsi="Symbol" w:hint="default"/>
         <w:sz w:val="20"/>
       </w:rPr>
     </w:lvl>
@@ -2606,7 +2182,7 @@
         <w:ind w:left="1440" w:hanging="360"/>
       </w:pPr>
       <w:rPr>
-        <w:rFonts w:hint="default" w:ascii="Symbol" w:hAnsi="Symbol"/>
+        <w:rFonts w:ascii="Symbol" w:hAnsi="Symbol" w:hint="default"/>
         <w:sz w:val="20"/>
       </w:rPr>
     </w:lvl>
@@ -2622,7 +2198,7 @@
         <w:ind w:left="2160" w:hanging="360"/>
       </w:pPr>
       <w:rPr>
-        <w:rFonts w:hint="default" w:ascii="Symbol" w:hAnsi="Symbol"/>
+        <w:rFonts w:ascii="Symbol" w:hAnsi="Symbol" w:hint="default"/>
         <w:sz w:val="20"/>
       </w:rPr>
     </w:lvl>
@@ -2638,7 +2214,7 @@
         <w:ind w:left="2880" w:hanging="360"/>
       </w:pPr>
       <w:rPr>
-        <w:rFonts w:hint="default" w:ascii="Symbol" w:hAnsi="Symbol"/>
+        <w:rFonts w:ascii="Symbol" w:hAnsi="Symbol" w:hint="default"/>
         <w:sz w:val="20"/>
       </w:rPr>
     </w:lvl>
@@ -2654,7 +2230,7 @@
         <w:ind w:left="3600" w:hanging="360"/>
       </w:pPr>
       <w:rPr>
-        <w:rFonts w:hint="default" w:ascii="Symbol" w:hAnsi="Symbol"/>
+        <w:rFonts w:ascii="Symbol" w:hAnsi="Symbol" w:hint="default"/>
         <w:sz w:val="20"/>
       </w:rPr>
     </w:lvl>
@@ -2670,7 +2246,7 @@
         <w:ind w:left="4320" w:hanging="360"/>
       </w:pPr>
       <w:rPr>
-        <w:rFonts w:hint="default" w:ascii="Symbol" w:hAnsi="Symbol"/>
+        <w:rFonts w:ascii="Symbol" w:hAnsi="Symbol" w:hint="default"/>
         <w:sz w:val="20"/>
       </w:rPr>
     </w:lvl>
@@ -2686,7 +2262,7 @@
         <w:ind w:left="5040" w:hanging="360"/>
       </w:pPr>
       <w:rPr>
-        <w:rFonts w:hint="default" w:ascii="Symbol" w:hAnsi="Symbol"/>
+        <w:rFonts w:ascii="Symbol" w:hAnsi="Symbol" w:hint="default"/>
         <w:sz w:val="20"/>
       </w:rPr>
     </w:lvl>
@@ -2702,7 +2278,7 @@
         <w:ind w:left="5760" w:hanging="360"/>
       </w:pPr>
       <w:rPr>
-        <w:rFonts w:hint="default" w:ascii="Symbol" w:hAnsi="Symbol"/>
+        <w:rFonts w:ascii="Symbol" w:hAnsi="Symbol" w:hint="default"/>
         <w:sz w:val="20"/>
       </w:rPr>
     </w:lvl>
@@ -2718,7 +2294,7 @@
         <w:ind w:left="6480" w:hanging="360"/>
       </w:pPr>
       <w:rPr>
-        <w:rFonts w:hint="default" w:ascii="Symbol" w:hAnsi="Symbol"/>
+        <w:rFonts w:ascii="Symbol" w:hAnsi="Symbol" w:hint="default"/>
         <w:sz w:val="20"/>
       </w:rPr>
     </w:lvl>
@@ -2736,7 +2312,7 @@
         <w:ind w:left="720" w:hanging="360"/>
       </w:pPr>
       <w:rPr>
-        <w:rFonts w:hint="default" w:ascii="Symbol" w:hAnsi="Symbol"/>
+        <w:rFonts w:ascii="Symbol" w:hAnsi="Symbol" w:hint="default"/>
       </w:rPr>
     </w:lvl>
     <w:lvl w:ilvl="1" w:tplc="04090003" w:tentative="1">
@@ -2748,7 +2324,7 @@
         <w:ind w:left="1440" w:hanging="360"/>
       </w:pPr>
       <w:rPr>
-        <w:rFonts w:hint="default" w:ascii="Courier New" w:hAnsi="Courier New" w:cs="Courier New"/>
+        <w:rFonts w:ascii="Courier New" w:hAnsi="Courier New" w:cs="Courier New" w:hint="default"/>
       </w:rPr>
     </w:lvl>
     <w:lvl w:ilvl="2" w:tplc="04090005" w:tentative="1">
@@ -2760,7 +2336,7 @@
         <w:ind w:left="2160" w:hanging="360"/>
       </w:pPr>
       <w:rPr>
-        <w:rFonts w:hint="default" w:ascii="Wingdings" w:hAnsi="Wingdings"/>
+        <w:rFonts w:ascii="Wingdings" w:hAnsi="Wingdings" w:hint="default"/>
       </w:rPr>
     </w:lvl>
     <w:lvl w:ilvl="3" w:tplc="04090001" w:tentative="1">
@@ -2772,7 +2348,7 @@
         <w:ind w:left="2880" w:hanging="360"/>
       </w:pPr>
       <w:rPr>
-        <w:rFonts w:hint="default" w:ascii="Symbol" w:hAnsi="Symbol"/>
+        <w:rFonts w:ascii="Symbol" w:hAnsi="Symbol" w:hint="default"/>
       </w:rPr>
     </w:lvl>
     <w:lvl w:ilvl="4" w:tplc="04090003" w:tentative="1">
@@ -2784,7 +2360,7 @@
         <w:ind w:left="3600" w:hanging="360"/>
       </w:pPr>
       <w:rPr>
-        <w:rFonts w:hint="default" w:ascii="Courier New" w:hAnsi="Courier New" w:cs="Courier New"/>
+        <w:rFonts w:ascii="Courier New" w:hAnsi="Courier New" w:cs="Courier New" w:hint="default"/>
       </w:rPr>
     </w:lvl>
     <w:lvl w:ilvl="5" w:tplc="04090005" w:tentative="1">
@@ -2796,7 +2372,7 @@
         <w:ind w:left="4320" w:hanging="360"/>
       </w:pPr>
       <w:rPr>
-        <w:rFonts w:hint="default" w:ascii="Wingdings" w:hAnsi="Wingdings"/>
+        <w:rFonts w:ascii="Wingdings" w:hAnsi="Wingdings" w:hint="default"/>
       </w:rPr>
     </w:lvl>
     <w:lvl w:ilvl="6" w:tplc="04090001" w:tentative="1">
@@ -2808,7 +2384,7 @@
         <w:ind w:left="5040" w:hanging="360"/>
       </w:pPr>
       <w:rPr>
-        <w:rFonts w:hint="default" w:ascii="Symbol" w:hAnsi="Symbol"/>
+        <w:rFonts w:ascii="Symbol" w:hAnsi="Symbol" w:hint="default"/>
       </w:rPr>
     </w:lvl>
     <w:lvl w:ilvl="7" w:tplc="04090003" w:tentative="1">
@@ -2820,7 +2396,7 @@
         <w:ind w:left="5760" w:hanging="360"/>
       </w:pPr>
       <w:rPr>
-        <w:rFonts w:hint="default" w:ascii="Courier New" w:hAnsi="Courier New" w:cs="Courier New"/>
+        <w:rFonts w:ascii="Courier New" w:hAnsi="Courier New" w:cs="Courier New" w:hint="default"/>
       </w:rPr>
     </w:lvl>
     <w:lvl w:ilvl="8" w:tplc="04090005" w:tentative="1">
@@ -2832,7 +2408,7 @@
         <w:ind w:left="6480" w:hanging="360"/>
       </w:pPr>
       <w:rPr>
-        <w:rFonts w:hint="default" w:ascii="Wingdings" w:hAnsi="Wingdings"/>
+        <w:rFonts w:ascii="Wingdings" w:hAnsi="Wingdings" w:hint="default"/>
       </w:rPr>
     </w:lvl>
   </w:abstractNum>
@@ -2852,7 +2428,7 @@
         <w:ind w:left="720" w:hanging="360"/>
       </w:pPr>
       <w:rPr>
-        <w:rFonts w:hint="default" w:ascii="Symbol" w:hAnsi="Symbol"/>
+        <w:rFonts w:ascii="Symbol" w:hAnsi="Symbol" w:hint="default"/>
         <w:sz w:val="20"/>
       </w:rPr>
     </w:lvl>
@@ -2868,7 +2444,7 @@
         <w:ind w:left="1440" w:hanging="360"/>
       </w:pPr>
       <w:rPr>
-        <w:rFonts w:hint="default" w:ascii="Symbol" w:hAnsi="Symbol"/>
+        <w:rFonts w:ascii="Symbol" w:hAnsi="Symbol" w:hint="default"/>
         <w:sz w:val="20"/>
       </w:rPr>
     </w:lvl>
@@ -2884,7 +2460,7 @@
         <w:ind w:left="2160" w:hanging="360"/>
       </w:pPr>
       <w:rPr>
-        <w:rFonts w:hint="default" w:ascii="Symbol" w:hAnsi="Symbol"/>
+        <w:rFonts w:ascii="Symbol" w:hAnsi="Symbol" w:hint="default"/>
         <w:sz w:val="20"/>
       </w:rPr>
     </w:lvl>
@@ -2900,7 +2476,7 @@
         <w:ind w:left="2880" w:hanging="360"/>
       </w:pPr>
       <w:rPr>
-        <w:rFonts w:hint="default" w:ascii="Symbol" w:hAnsi="Symbol"/>
+        <w:rFonts w:ascii="Symbol" w:hAnsi="Symbol" w:hint="default"/>
         <w:sz w:val="20"/>
       </w:rPr>
     </w:lvl>
@@ -2916,7 +2492,7 @@
         <w:ind w:left="3600" w:hanging="360"/>
       </w:pPr>
       <w:rPr>
-        <w:rFonts w:hint="default" w:ascii="Symbol" w:hAnsi="Symbol"/>
+        <w:rFonts w:ascii="Symbol" w:hAnsi="Symbol" w:hint="default"/>
         <w:sz w:val="20"/>
       </w:rPr>
     </w:lvl>
@@ -2932,7 +2508,7 @@
         <w:ind w:left="4320" w:hanging="360"/>
       </w:pPr>
       <w:rPr>
-        <w:rFonts w:hint="default" w:ascii="Symbol" w:hAnsi="Symbol"/>
+        <w:rFonts w:ascii="Symbol" w:hAnsi="Symbol" w:hint="default"/>
         <w:sz w:val="20"/>
       </w:rPr>
     </w:lvl>
@@ -2948,7 +2524,7 @@
         <w:ind w:left="5040" w:hanging="360"/>
       </w:pPr>
       <w:rPr>
-        <w:rFonts w:hint="default" w:ascii="Symbol" w:hAnsi="Symbol"/>
+        <w:rFonts w:ascii="Symbol" w:hAnsi="Symbol" w:hint="default"/>
         <w:sz w:val="20"/>
       </w:rPr>
     </w:lvl>
@@ -2964,7 +2540,7 @@
         <w:ind w:left="5760" w:hanging="360"/>
       </w:pPr>
       <w:rPr>
-        <w:rFonts w:hint="default" w:ascii="Symbol" w:hAnsi="Symbol"/>
+        <w:rFonts w:ascii="Symbol" w:hAnsi="Symbol" w:hint="default"/>
         <w:sz w:val="20"/>
       </w:rPr>
     </w:lvl>
@@ -2980,7 +2556,7 @@
         <w:ind w:left="6480" w:hanging="360"/>
       </w:pPr>
       <w:rPr>
-        <w:rFonts w:hint="default" w:ascii="Symbol" w:hAnsi="Symbol"/>
+        <w:rFonts w:ascii="Symbol" w:hAnsi="Symbol" w:hint="default"/>
         <w:sz w:val="20"/>
       </w:rPr>
     </w:lvl>
@@ -3010,11 +2586,11 @@
 </file>
 
 <file path=word/styles.xml><?xml version="1.0" encoding="utf-8"?>
-<w:styles xmlns:wp14="http://schemas.microsoft.com/office/word/2010/wordprocessingDrawing" xmlns:mc="http://schemas.openxmlformats.org/markup-compatibility/2006" xmlns:r="http://schemas.openxmlformats.org/officeDocument/2006/relationships" xmlns:w="http://schemas.openxmlformats.org/wordprocessingml/2006/main" xmlns:w14="http://schemas.microsoft.com/office/word/2010/wordml" xmlns:w15="http://schemas.microsoft.com/office/word/2012/wordml" xmlns:w16cex="http://schemas.microsoft.com/office/word/2018/wordml/cex" xmlns:w16cid="http://schemas.microsoft.com/office/word/2016/wordml/cid" xmlns:w16="http://schemas.microsoft.com/office/word/2018/wordml" xmlns:w16du="http://schemas.microsoft.com/office/word/2023/wordml/word16du" xmlns:w16sdtdh="http://schemas.microsoft.com/office/word/2020/wordml/sdtdatahash" xmlns:w16sdtfl="http://schemas.microsoft.com/office/word/2024/wordml/sdtformatlock" xmlns:w16se="http://schemas.microsoft.com/office/word/2015/wordml/symex" mc:Ignorable="w14 w15 w16se w16cid w16 w16cex w16sdtdh w16sdtfl w16du wp14">
+<w:styles xmlns:mc="http://schemas.openxmlformats.org/markup-compatibility/2006" xmlns:r="http://schemas.openxmlformats.org/officeDocument/2006/relationships" xmlns:w="http://schemas.openxmlformats.org/wordprocessingml/2006/main" xmlns:w14="http://schemas.microsoft.com/office/word/2010/wordml" xmlns:w15="http://schemas.microsoft.com/office/word/2012/wordml" xmlns:w16cex="http://schemas.microsoft.com/office/word/2018/wordml/cex" xmlns:w16cid="http://schemas.microsoft.com/office/word/2016/wordml/cid" xmlns:w16="http://schemas.microsoft.com/office/word/2018/wordml" xmlns:w16du="http://schemas.microsoft.com/office/word/2023/wordml/word16du" xmlns:w16sdtdh="http://schemas.microsoft.com/office/word/2020/wordml/sdtdatahash" xmlns:w16sdtfl="http://schemas.microsoft.com/office/word/2024/wordml/sdtformatlock" xmlns:w16se="http://schemas.microsoft.com/office/word/2015/wordml/symex" mc:Ignorable="w14 w15 w16se w16cid w16 w16cex w16sdtdh w16sdtfl w16du">
   <w:docDefaults>
     <w:rPrDefault>
       <w:rPr>
-        <w:rFonts w:asciiTheme="minorHAnsi" w:hAnsiTheme="minorHAnsi" w:eastAsiaTheme="minorHAnsi" w:cstheme="minorBidi"/>
+        <w:rFonts w:asciiTheme="minorHAnsi" w:eastAsiaTheme="minorHAnsi" w:hAnsiTheme="minorHAnsi" w:cstheme="minorBidi"/>
         <w:kern w:val="2"/>
         <w:sz w:val="24"/>
         <w:szCs w:val="24"/>
@@ -3031,14 +2607,14 @@
   <w:latentStyles w:defLockedState="0" w:defUIPriority="99" w:defSemiHidden="0" w:defUnhideWhenUsed="0" w:defQFormat="0" w:count="376">
     <w:lsdException w:name="Normal" w:uiPriority="0" w:qFormat="1"/>
     <w:lsdException w:name="heading 1" w:uiPriority="9" w:qFormat="1"/>
-    <w:lsdException w:name="heading 2" w:uiPriority="9" w:semiHidden="1" w:unhideWhenUsed="1" w:qFormat="1"/>
-    <w:lsdException w:name="heading 3" w:uiPriority="9" w:semiHidden="1" w:unhideWhenUsed="1" w:qFormat="1"/>
-    <w:lsdException w:name="heading 4" w:uiPriority="9" w:semiHidden="1" w:unhideWhenUsed="1" w:qFormat="1"/>
-    <w:lsdException w:name="heading 5" w:uiPriority="9" w:semiHidden="1" w:unhideWhenUsed="1" w:qFormat="1"/>
-    <w:lsdException w:name="heading 6" w:uiPriority="9" w:semiHidden="1" w:unhideWhenUsed="1" w:qFormat="1"/>
-    <w:lsdException w:name="heading 7" w:uiPriority="9" w:semiHidden="1" w:unhideWhenUsed="1" w:qFormat="1"/>
-    <w:lsdException w:name="heading 8" w:uiPriority="9" w:semiHidden="1" w:unhideWhenUsed="1" w:qFormat="1"/>
-    <w:lsdException w:name="heading 9" w:uiPriority="9" w:semiHidden="1" w:unhideWhenUsed="1" w:qFormat="1"/>
+    <w:lsdException w:name="heading 2" w:semiHidden="1" w:uiPriority="9" w:unhideWhenUsed="1" w:qFormat="1"/>
+    <w:lsdException w:name="heading 3" w:semiHidden="1" w:uiPriority="9" w:unhideWhenUsed="1" w:qFormat="1"/>
+    <w:lsdException w:name="heading 4" w:semiHidden="1" w:uiPriority="9" w:unhideWhenUsed="1" w:qFormat="1"/>
+    <w:lsdException w:name="heading 5" w:semiHidden="1" w:uiPriority="9" w:unhideWhenUsed="1" w:qFormat="1"/>
+    <w:lsdException w:name="heading 6" w:semiHidden="1" w:uiPriority="9" w:unhideWhenUsed="1" w:qFormat="1"/>
+    <w:lsdException w:name="heading 7" w:semiHidden="1" w:uiPriority="9" w:unhideWhenUsed="1" w:qFormat="1"/>
+    <w:lsdException w:name="heading 8" w:semiHidden="1" w:uiPriority="9" w:unhideWhenUsed="1" w:qFormat="1"/>
+    <w:lsdException w:name="heading 9" w:semiHidden="1" w:uiPriority="9" w:unhideWhenUsed="1" w:qFormat="1"/>
     <w:lsdException w:name="index 1" w:semiHidden="1" w:unhideWhenUsed="1"/>
     <w:lsdException w:name="index 2" w:semiHidden="1" w:unhideWhenUsed="1"/>
     <w:lsdException w:name="index 3" w:semiHidden="1" w:unhideWhenUsed="1"/>
@@ -3048,22 +2624,22 @@
     <w:lsdException w:name="index 7" w:semiHidden="1" w:unhideWhenUsed="1"/>
     <w:lsdException w:name="index 8" w:semiHidden="1" w:unhideWhenUsed="1"/>
     <w:lsdException w:name="index 9" w:semiHidden="1" w:unhideWhenUsed="1"/>
-    <w:lsdException w:name="toc 1" w:uiPriority="39" w:semiHidden="1" w:unhideWhenUsed="1"/>
-    <w:lsdException w:name="toc 2" w:uiPriority="39" w:semiHidden="1" w:unhideWhenUsed="1"/>
-    <w:lsdException w:name="toc 3" w:uiPriority="39" w:semiHidden="1" w:unhideWhenUsed="1"/>
-    <w:lsdException w:name="toc 4" w:uiPriority="39" w:semiHidden="1" w:unhideWhenUsed="1"/>
-    <w:lsdException w:name="toc 5" w:uiPriority="39" w:semiHidden="1" w:unhideWhenUsed="1"/>
-    <w:lsdException w:name="toc 6" w:uiPriority="39" w:semiHidden="1" w:unhideWhenUsed="1"/>
-    <w:lsdException w:name="toc 7" w:uiPriority="39" w:semiHidden="1" w:unhideWhenUsed="1"/>
-    <w:lsdException w:name="toc 8" w:uiPriority="39" w:semiHidden="1" w:unhideWhenUsed="1"/>
-    <w:lsdException w:name="toc 9" w:uiPriority="39" w:semiHidden="1" w:unhideWhenUsed="1"/>
+    <w:lsdException w:name="toc 1" w:semiHidden="1" w:uiPriority="39" w:unhideWhenUsed="1"/>
+    <w:lsdException w:name="toc 2" w:semiHidden="1" w:uiPriority="39" w:unhideWhenUsed="1"/>
+    <w:lsdException w:name="toc 3" w:semiHidden="1" w:uiPriority="39" w:unhideWhenUsed="1"/>
+    <w:lsdException w:name="toc 4" w:semiHidden="1" w:uiPriority="39" w:unhideWhenUsed="1"/>
+    <w:lsdException w:name="toc 5" w:semiHidden="1" w:uiPriority="39" w:unhideWhenUsed="1"/>
+    <w:lsdException w:name="toc 6" w:semiHidden="1" w:uiPriority="39" w:unhideWhenUsed="1"/>
+    <w:lsdException w:name="toc 7" w:semiHidden="1" w:uiPriority="39" w:unhideWhenUsed="1"/>
+    <w:lsdException w:name="toc 8" w:semiHidden="1" w:uiPriority="39" w:unhideWhenUsed="1"/>
+    <w:lsdException w:name="toc 9" w:semiHidden="1" w:uiPriority="39" w:unhideWhenUsed="1"/>
     <w:lsdException w:name="Normal Indent" w:semiHidden="1" w:unhideWhenUsed="1"/>
     <w:lsdException w:name="footnote text" w:semiHidden="1" w:unhideWhenUsed="1"/>
     <w:lsdException w:name="annotation text" w:semiHidden="1" w:unhideWhenUsed="1"/>
     <w:lsdException w:name="header" w:semiHidden="1" w:unhideWhenUsed="1"/>
     <w:lsdException w:name="footer" w:semiHidden="1" w:unhideWhenUsed="1"/>
     <w:lsdException w:name="index heading" w:semiHidden="1" w:unhideWhenUsed="1"/>
-    <w:lsdException w:name="caption" w:uiPriority="35" w:semiHidden="1" w:unhideWhenUsed="1" w:qFormat="1"/>
+    <w:lsdException w:name="caption" w:semiHidden="1" w:uiPriority="35" w:unhideWhenUsed="1" w:qFormat="1"/>
     <w:lsdException w:name="table of figures" w:semiHidden="1" w:unhideWhenUsed="1"/>
     <w:lsdException w:name="envelope address" w:semiHidden="1" w:unhideWhenUsed="1"/>
     <w:lsdException w:name="envelope return" w:semiHidden="1" w:unhideWhenUsed="1"/>
@@ -3094,7 +2670,7 @@
     <w:lsdException w:name="Title" w:uiPriority="10" w:qFormat="1"/>
     <w:lsdException w:name="Closing" w:semiHidden="1" w:unhideWhenUsed="1"/>
     <w:lsdException w:name="Signature" w:semiHidden="1" w:unhideWhenUsed="1"/>
-    <w:lsdException w:name="Default Paragraph Font" w:uiPriority="1" w:semiHidden="1" w:unhideWhenUsed="1"/>
+    <w:lsdException w:name="Default Paragraph Font" w:semiHidden="1" w:uiPriority="1" w:unhideWhenUsed="1"/>
     <w:lsdException w:name="Body Text" w:semiHidden="1" w:unhideWhenUsed="1"/>
     <w:lsdException w:name="Body Text Indent" w:semiHidden="1" w:unhideWhenUsed="1"/>
     <w:lsdException w:name="List Continue" w:semiHidden="1" w:unhideWhenUsed="1"/>
@@ -3294,8 +2870,8 @@
     <w:lsdException w:name="Subtle Reference" w:uiPriority="31" w:qFormat="1"/>
     <w:lsdException w:name="Intense Reference" w:uiPriority="32" w:qFormat="1"/>
     <w:lsdException w:name="Book Title" w:uiPriority="33" w:qFormat="1"/>
-    <w:lsdException w:name="Bibliography" w:uiPriority="37" w:semiHidden="1" w:unhideWhenUsed="1"/>
-    <w:lsdException w:name="TOC Heading" w:uiPriority="39" w:semiHidden="1" w:unhideWhenUsed="1" w:qFormat="1"/>
+    <w:lsdException w:name="Bibliography" w:semiHidden="1" w:uiPriority="37" w:unhideWhenUsed="1"/>
+    <w:lsdException w:name="TOC Heading" w:semiHidden="1" w:uiPriority="39" w:unhideWhenUsed="1" w:qFormat="1"/>
     <w:lsdException w:name="Plain Table 1" w:uiPriority="41"/>
     <w:lsdException w:name="Plain Table 2" w:uiPriority="42"/>
     <w:lsdException w:name="Plain Table 3" w:uiPriority="43"/>
@@ -3406,7 +2982,7 @@
     <w:lsdException w:name="Unresolved Mention" w:semiHidden="1" w:unhideWhenUsed="1"/>
     <w:lsdException w:name="Smart Link" w:semiHidden="1" w:unhideWhenUsed="1"/>
   </w:latentStyles>
-  <w:style w:type="paragraph" w:styleId="Normal" w:default="1">
+  <w:style w:type="paragraph" w:default="1" w:styleId="Normal">
     <w:name w:val="Normal"/>
     <w:qFormat/>
   </w:style>
@@ -3425,7 +3001,7 @@
       <w:outlineLvl w:val="0"/>
     </w:pPr>
     <w:rPr>
-      <w:rFonts w:asciiTheme="majorHAnsi" w:hAnsiTheme="majorHAnsi" w:eastAsiaTheme="majorEastAsia" w:cstheme="majorBidi"/>
+      <w:rFonts w:asciiTheme="majorHAnsi" w:eastAsiaTheme="majorEastAsia" w:hAnsiTheme="majorHAnsi" w:cstheme="majorBidi"/>
       <w:color w:val="0F4761" w:themeColor="accent1" w:themeShade="BF"/>
       <w:sz w:val="40"/>
       <w:szCs w:val="40"/>
@@ -3448,7 +3024,7 @@
       <w:outlineLvl w:val="1"/>
     </w:pPr>
     <w:rPr>
-      <w:rFonts w:asciiTheme="majorHAnsi" w:hAnsiTheme="majorHAnsi" w:eastAsiaTheme="majorEastAsia" w:cstheme="majorBidi"/>
+      <w:rFonts w:asciiTheme="majorHAnsi" w:eastAsiaTheme="majorEastAsia" w:hAnsiTheme="majorHAnsi" w:cstheme="majorBidi"/>
       <w:color w:val="0F4761" w:themeColor="accent1" w:themeShade="BF"/>
       <w:sz w:val="32"/>
       <w:szCs w:val="32"/>
@@ -3609,12 +3185,12 @@
       <w:color w:val="272727" w:themeColor="text1" w:themeTint="D8"/>
     </w:rPr>
   </w:style>
-  <w:style w:type="character" w:styleId="DefaultParagraphFont" w:default="1">
+  <w:style w:type="character" w:default="1" w:styleId="DefaultParagraphFont">
     <w:name w:val="Default Paragraph Font"/>
     <w:uiPriority w:val="1"/>
     <w:unhideWhenUsed/>
   </w:style>
-  <w:style w:type="table" w:styleId="TableNormal" w:default="1">
+  <w:style w:type="table" w:default="1" w:styleId="TableNormal">
     <w:name w:val="Normal Table"/>
     <w:uiPriority w:val="99"/>
     <w:semiHidden/>
@@ -3629,26 +3205,26 @@
       </w:tblCellMar>
     </w:tblPr>
   </w:style>
-  <w:style w:type="numbering" w:styleId="NoList" w:default="1">
+  <w:style w:type="numbering" w:default="1" w:styleId="NoList">
     <w:name w:val="No List"/>
     <w:uiPriority w:val="99"/>
     <w:semiHidden/>
     <w:unhideWhenUsed/>
   </w:style>
-  <w:style w:type="character" w:styleId="Heading1Char" w:customStyle="1">
+  <w:style w:type="character" w:customStyle="1" w:styleId="Heading1Char">
     <w:name w:val="Heading 1 Char"/>
     <w:basedOn w:val="DefaultParagraphFont"/>
     <w:link w:val="Heading1"/>
     <w:uiPriority w:val="9"/>
     <w:rsid w:val="00AB6120"/>
     <w:rPr>
-      <w:rFonts w:asciiTheme="majorHAnsi" w:hAnsiTheme="majorHAnsi" w:eastAsiaTheme="majorEastAsia" w:cstheme="majorBidi"/>
+      <w:rFonts w:asciiTheme="majorHAnsi" w:eastAsiaTheme="majorEastAsia" w:hAnsiTheme="majorHAnsi" w:cstheme="majorBidi"/>
       <w:color w:val="0F4761" w:themeColor="accent1" w:themeShade="BF"/>
       <w:sz w:val="40"/>
       <w:szCs w:val="40"/>
     </w:rPr>
   </w:style>
-  <w:style w:type="character" w:styleId="Heading2Char" w:customStyle="1">
+  <w:style w:type="character" w:customStyle="1" w:styleId="Heading2Char">
     <w:name w:val="Heading 2 Char"/>
     <w:basedOn w:val="DefaultParagraphFont"/>
     <w:link w:val="Heading2"/>
@@ -3656,13 +3232,13 @@
     <w:semiHidden/>
     <w:rsid w:val="00AB6120"/>
     <w:rPr>
-      <w:rFonts w:asciiTheme="majorHAnsi" w:hAnsiTheme="majorHAnsi" w:eastAsiaTheme="majorEastAsia" w:cstheme="majorBidi"/>
+      <w:rFonts w:asciiTheme="majorHAnsi" w:eastAsiaTheme="majorEastAsia" w:hAnsiTheme="majorHAnsi" w:cstheme="majorBidi"/>
       <w:color w:val="0F4761" w:themeColor="accent1" w:themeShade="BF"/>
       <w:sz w:val="32"/>
       <w:szCs w:val="32"/>
     </w:rPr>
   </w:style>
-  <w:style w:type="character" w:styleId="Heading3Char" w:customStyle="1">
+  <w:style w:type="character" w:customStyle="1" w:styleId="Heading3Char">
     <w:name w:val="Heading 3 Char"/>
     <w:basedOn w:val="DefaultParagraphFont"/>
     <w:link w:val="Heading3"/>
@@ -3676,7 +3252,7 @@
       <w:szCs w:val="28"/>
     </w:rPr>
   </w:style>
-  <w:style w:type="character" w:styleId="Heading4Char" w:customStyle="1">
+  <w:style w:type="character" w:customStyle="1" w:styleId="Heading4Char">
     <w:name w:val="Heading 4 Char"/>
     <w:basedOn w:val="DefaultParagraphFont"/>
     <w:link w:val="Heading4"/>
@@ -3690,7 +3266,7 @@
       <w:color w:val="0F4761" w:themeColor="accent1" w:themeShade="BF"/>
     </w:rPr>
   </w:style>
-  <w:style w:type="character" w:styleId="Heading5Char" w:customStyle="1">
+  <w:style w:type="character" w:customStyle="1" w:styleId="Heading5Char">
     <w:name w:val="Heading 5 Char"/>
     <w:basedOn w:val="DefaultParagraphFont"/>
     <w:link w:val="Heading5"/>
@@ -3702,7 +3278,7 @@
       <w:color w:val="0F4761" w:themeColor="accent1" w:themeShade="BF"/>
     </w:rPr>
   </w:style>
-  <w:style w:type="character" w:styleId="Heading6Char" w:customStyle="1">
+  <w:style w:type="character" w:customStyle="1" w:styleId="Heading6Char">
     <w:name w:val="Heading 6 Char"/>
     <w:basedOn w:val="DefaultParagraphFont"/>
     <w:link w:val="Heading6"/>
@@ -3716,7 +3292,7 @@
       <w:color w:val="595959" w:themeColor="text1" w:themeTint="A6"/>
     </w:rPr>
   </w:style>
-  <w:style w:type="character" w:styleId="Heading7Char" w:customStyle="1">
+  <w:style w:type="character" w:customStyle="1" w:styleId="Heading7Char">
     <w:name w:val="Heading 7 Char"/>
     <w:basedOn w:val="DefaultParagraphFont"/>
     <w:link w:val="Heading7"/>
@@ -3728,7 +3304,7 @@
       <w:color w:val="595959" w:themeColor="text1" w:themeTint="A6"/>
     </w:rPr>
   </w:style>
-  <w:style w:type="character" w:styleId="Heading8Char" w:customStyle="1">
+  <w:style w:type="character" w:customStyle="1" w:styleId="Heading8Char">
     <w:name w:val="Heading 8 Char"/>
     <w:basedOn w:val="DefaultParagraphFont"/>
     <w:link w:val="Heading8"/>
@@ -3742,7 +3318,7 @@
       <w:color w:val="272727" w:themeColor="text1" w:themeTint="D8"/>
     </w:rPr>
   </w:style>
-  <w:style w:type="character" w:styleId="Heading9Char" w:customStyle="1">
+  <w:style w:type="character" w:customStyle="1" w:styleId="Heading9Char">
     <w:name w:val="Heading 9 Char"/>
     <w:basedOn w:val="DefaultParagraphFont"/>
     <w:link w:val="Heading9"/>
@@ -3767,21 +3343,21 @@
       <w:contextualSpacing/>
     </w:pPr>
     <w:rPr>
-      <w:rFonts w:asciiTheme="majorHAnsi" w:hAnsiTheme="majorHAnsi" w:eastAsiaTheme="majorEastAsia" w:cstheme="majorBidi"/>
+      <w:rFonts w:asciiTheme="majorHAnsi" w:eastAsiaTheme="majorEastAsia" w:hAnsiTheme="majorHAnsi" w:cstheme="majorBidi"/>
       <w:spacing w:val="-10"/>
       <w:kern w:val="28"/>
       <w:sz w:val="56"/>
       <w:szCs w:val="56"/>
     </w:rPr>
   </w:style>
-  <w:style w:type="character" w:styleId="TitleChar" w:customStyle="1">
+  <w:style w:type="character" w:customStyle="1" w:styleId="TitleChar">
     <w:name w:val="Title Char"/>
     <w:basedOn w:val="DefaultParagraphFont"/>
     <w:link w:val="Title"/>
     <w:uiPriority w:val="10"/>
     <w:rsid w:val="00AB6120"/>
     <w:rPr>
-      <w:rFonts w:asciiTheme="majorHAnsi" w:hAnsiTheme="majorHAnsi" w:eastAsiaTheme="majorEastAsia" w:cstheme="majorBidi"/>
+      <w:rFonts w:asciiTheme="majorHAnsi" w:eastAsiaTheme="majorEastAsia" w:hAnsiTheme="majorHAnsi" w:cstheme="majorBidi"/>
       <w:spacing w:val="-10"/>
       <w:kern w:val="28"/>
       <w:sz w:val="56"/>
@@ -3809,7 +3385,7 @@
       <w:szCs w:val="28"/>
     </w:rPr>
   </w:style>
-  <w:style w:type="character" w:styleId="SubtitleChar" w:customStyle="1">
+  <w:style w:type="character" w:customStyle="1" w:styleId="SubtitleChar">
     <w:name w:val="Subtitle Char"/>
     <w:basedOn w:val="DefaultParagraphFont"/>
     <w:link w:val="Subtitle"/>
@@ -3841,7 +3417,7 @@
       <w:color w:val="404040" w:themeColor="text1" w:themeTint="BF"/>
     </w:rPr>
   </w:style>
-  <w:style w:type="character" w:styleId="QuoteChar" w:customStyle="1">
+  <w:style w:type="character" w:customStyle="1" w:styleId="QuoteChar">
     <w:name w:val="Quote Char"/>
     <w:basedOn w:val="DefaultParagraphFont"/>
     <w:link w:val="Quote"/>
@@ -3886,8 +3462,8 @@
     <w:rsid w:val="00AB6120"/>
     <w:pPr>
       <w:pBdr>
-        <w:top w:val="single" w:color="0F4761" w:themeColor="accent1" w:themeShade="BF" w:sz="4" w:space="10"/>
-        <w:bottom w:val="single" w:color="0F4761" w:themeColor="accent1" w:themeShade="BF" w:sz="4" w:space="10"/>
+        <w:top w:val="single" w:sz="4" w:space="10" w:color="0F4761" w:themeColor="accent1" w:themeShade="BF"/>
+        <w:bottom w:val="single" w:sz="4" w:space="10" w:color="0F4761" w:themeColor="accent1" w:themeShade="BF"/>
       </w:pBdr>
       <w:spacing w:before="360" w:after="360"/>
       <w:ind w:left="864" w:right="864"/>
@@ -3899,7 +3475,7 @@
       <w:color w:val="0F4761" w:themeColor="accent1" w:themeShade="BF"/>
     </w:rPr>
   </w:style>
-  <w:style w:type="character" w:styleId="IntenseQuoteChar" w:customStyle="1">
+  <w:style w:type="character" w:customStyle="1" w:styleId="IntenseQuoteChar">
     <w:name w:val="Intense Quote Char"/>
     <w:basedOn w:val="DefaultParagraphFont"/>
     <w:link w:val="IntenseQuote"/>
@@ -3935,12 +3511,12 @@
     </w:pPr>
     <w:tblPr>
       <w:tblBorders>
-        <w:top w:val="single" w:color="auto" w:sz="4" w:space="0"/>
-        <w:left w:val="single" w:color="auto" w:sz="4" w:space="0"/>
-        <w:bottom w:val="single" w:color="auto" w:sz="4" w:space="0"/>
-        <w:right w:val="single" w:color="auto" w:sz="4" w:space="0"/>
-        <w:insideH w:val="single" w:color="auto" w:sz="4" w:space="0"/>
-        <w:insideV w:val="single" w:color="auto" w:sz="4" w:space="0"/>
+        <w:top w:val="single" w:sz="4" w:space="0" w:color="auto"/>
+        <w:left w:val="single" w:sz="4" w:space="0" w:color="auto"/>
+        <w:bottom w:val="single" w:sz="4" w:space="0" w:color="auto"/>
+        <w:right w:val="single" w:sz="4" w:space="0" w:color="auto"/>
+        <w:insideH w:val="single" w:sz="4" w:space="0" w:color="auto"/>
+        <w:insideV w:val="single" w:sz="4" w:space="0" w:color="auto"/>
       </w:tblBorders>
     </w:tblPr>
   </w:style>
@@ -3948,7 +3524,7 @@
 </file>
 
 <file path=word/theme/theme1.xml><?xml version="1.0" encoding="utf-8"?>
-<a:theme xmlns:a="http://schemas.openxmlformats.org/drawingml/2006/main" xmlns:thm15="http://schemas.microsoft.com/office/thememl/2012/main" name="Office Theme">
+<a:theme xmlns:a="http://schemas.openxmlformats.org/drawingml/2006/main" name="Office Theme">
   <a:themeElements>
     <a:clrScheme name="Office">
       <a:dk1>

</xml_diff>

<commit_message>
Add names to the word file
</commit_message>
<xml_diff>
--- a/charter.docx
+++ b/charter.docx
@@ -1152,13 +1152,7 @@
               <w:rPr>
                 <w:rFonts w:ascii="Georgia" w:hAnsi="Georgia"/>
               </w:rPr>
-              <w:t>Real-time waiting list status updates</w:t>
-            </w:r>
-            <w:r>
-              <w:rPr>
-                <w:rFonts w:ascii="Georgia" w:hAnsi="Georgia"/>
-              </w:rPr>
-              <w:t xml:space="preserve"> automated daily/monthly reports on no-show rates and provider utilization, and alert notifications for appointment changes.</w:t>
+              <w:t>Real-time waiting list status updates automated daily/monthly reports on no-show rates and provider utilization, and alert notifications for appointment changes.</w:t>
             </w:r>
           </w:p>
           <w:p>
@@ -1303,13 +1297,7 @@
               <w:rPr>
                 <w:rFonts w:ascii="Georgia" w:hAnsi="Georgia"/>
               </w:rPr>
-              <w:t>he</w:t>
-            </w:r>
-            <w:r>
-              <w:rPr>
-                <w:rFonts w:ascii="Georgia" w:hAnsi="Georgia"/>
-              </w:rPr>
-              <w:t xml:space="preserve"> app will not use GPS to track the patient's location. Arrival/check-in is manual</w:t>
+              <w:t>he app will not use GPS to track the patient's location. Arrival/check-in is manual</w:t>
             </w:r>
           </w:p>
           <w:p>
@@ -1541,6 +1529,203 @@
         <w:pStyle w:val="ListParagraph"/>
         <w:spacing w:after="0" w:line="240" w:lineRule="auto"/>
       </w:pPr>
+    </w:p>
+    <w:p>
+      <w:pPr>
+        <w:pStyle w:val="ListParagraph"/>
+        <w:spacing w:after="0" w:line="240" w:lineRule="auto"/>
+      </w:pPr>
+    </w:p>
+    <w:p>
+      <w:pPr>
+        <w:pStyle w:val="ListParagraph"/>
+        <w:spacing w:after="0" w:line="240" w:lineRule="auto"/>
+      </w:pPr>
+    </w:p>
+    <w:p>
+      <w:pPr>
+        <w:pStyle w:val="ListParagraph"/>
+        <w:spacing w:after="0" w:line="240" w:lineRule="auto"/>
+      </w:pPr>
+    </w:p>
+    <w:p>
+      <w:pPr>
+        <w:pStyle w:val="ListParagraph"/>
+        <w:spacing w:after="0" w:line="240" w:lineRule="auto"/>
+      </w:pPr>
+    </w:p>
+    <w:p>
+      <w:pPr>
+        <w:pStyle w:val="ListParagraph"/>
+        <w:spacing w:after="0" w:line="240" w:lineRule="auto"/>
+      </w:pPr>
+    </w:p>
+    <w:p>
+      <w:pPr>
+        <w:spacing w:after="0" w:line="240" w:lineRule="auto"/>
+      </w:pPr>
+      <w:r>
+        <w:rPr>
+          <w:sz w:val="40"/>
+          <w:szCs w:val="40"/>
+          <w:u w:val="single"/>
+        </w:rPr>
+        <w:lastRenderedPageBreak/>
+        <w:t>Names</w:t>
+      </w:r>
+      <w:r>
+        <w:t>:</w:t>
+      </w:r>
+    </w:p>
+    <w:p>
+      <w:pPr>
+        <w:spacing w:after="0" w:line="240" w:lineRule="auto"/>
+        <w:rPr>
+          <w:sz w:val="32"/>
+          <w:szCs w:val="32"/>
+        </w:rPr>
+      </w:pPr>
+      <w:proofErr w:type="gramStart"/>
+      <w:r>
+        <w:rPr>
+          <w:sz w:val="32"/>
+          <w:szCs w:val="32"/>
+        </w:rPr>
+        <w:t>.George</w:t>
+      </w:r>
+      <w:proofErr w:type="gramEnd"/>
+      <w:r>
+        <w:rPr>
+          <w:sz w:val="32"/>
+          <w:szCs w:val="32"/>
+        </w:rPr>
+        <w:t xml:space="preserve"> Mohsen Farouk</w:t>
+      </w:r>
+    </w:p>
+    <w:p>
+      <w:pPr>
+        <w:spacing w:after="0" w:line="240" w:lineRule="auto"/>
+        <w:rPr>
+          <w:sz w:val="32"/>
+          <w:szCs w:val="32"/>
+        </w:rPr>
+      </w:pPr>
+      <w:proofErr w:type="gramStart"/>
+      <w:r>
+        <w:rPr>
+          <w:sz w:val="32"/>
+          <w:szCs w:val="32"/>
+        </w:rPr>
+        <w:t>.George</w:t>
+      </w:r>
+      <w:proofErr w:type="gramEnd"/>
+      <w:r>
+        <w:rPr>
+          <w:sz w:val="32"/>
+          <w:szCs w:val="32"/>
+        </w:rPr>
+        <w:t xml:space="preserve"> Gamal Ayoub</w:t>
+      </w:r>
+    </w:p>
+    <w:p>
+      <w:pPr>
+        <w:spacing w:after="0" w:line="240" w:lineRule="auto"/>
+        <w:rPr>
+          <w:sz w:val="32"/>
+          <w:szCs w:val="32"/>
+        </w:rPr>
+      </w:pPr>
+      <w:proofErr w:type="gramStart"/>
+      <w:r>
+        <w:rPr>
+          <w:sz w:val="32"/>
+          <w:szCs w:val="32"/>
+        </w:rPr>
+        <w:t>.George</w:t>
+      </w:r>
+      <w:proofErr w:type="gramEnd"/>
+      <w:r>
+        <w:rPr>
+          <w:sz w:val="32"/>
+          <w:szCs w:val="32"/>
+        </w:rPr>
+        <w:t xml:space="preserve"> Gamil Saddiq</w:t>
+      </w:r>
+    </w:p>
+    <w:p>
+      <w:pPr>
+        <w:spacing w:after="0" w:line="240" w:lineRule="auto"/>
+        <w:rPr>
+          <w:sz w:val="32"/>
+          <w:szCs w:val="32"/>
+        </w:rPr>
+      </w:pPr>
+      <w:proofErr w:type="gramStart"/>
+      <w:r>
+        <w:rPr>
+          <w:sz w:val="32"/>
+          <w:szCs w:val="32"/>
+        </w:rPr>
+        <w:t>.Peter</w:t>
+      </w:r>
+      <w:proofErr w:type="gramEnd"/>
+      <w:r>
+        <w:rPr>
+          <w:sz w:val="32"/>
+          <w:szCs w:val="32"/>
+        </w:rPr>
+        <w:t xml:space="preserve"> Emad Abdalbaqa</w:t>
+      </w:r>
+    </w:p>
+    <w:p>
+      <w:pPr>
+        <w:spacing w:after="0" w:line="240" w:lineRule="auto"/>
+        <w:rPr>
+          <w:sz w:val="32"/>
+          <w:szCs w:val="32"/>
+        </w:rPr>
+      </w:pPr>
+      <w:proofErr w:type="gramStart"/>
+      <w:r>
+        <w:rPr>
+          <w:sz w:val="32"/>
+          <w:szCs w:val="32"/>
+        </w:rPr>
+        <w:t>.Peter</w:t>
+      </w:r>
+      <w:proofErr w:type="gramEnd"/>
+      <w:r>
+        <w:rPr>
+          <w:sz w:val="32"/>
+          <w:szCs w:val="32"/>
+        </w:rPr>
+        <w:t xml:space="preserve"> Yohana Abdalmalak</w:t>
+      </w:r>
+    </w:p>
+    <w:p>
+      <w:pPr>
+        <w:spacing w:after="0" w:line="240" w:lineRule="auto"/>
+        <w:rPr>
+          <w:sz w:val="32"/>
+          <w:szCs w:val="32"/>
+        </w:rPr>
+      </w:pPr>
+      <w:proofErr w:type="gramStart"/>
+      <w:r>
+        <w:rPr>
+          <w:sz w:val="32"/>
+          <w:szCs w:val="32"/>
+        </w:rPr>
+        <w:t>.Tomas</w:t>
+      </w:r>
+      <w:proofErr w:type="gramEnd"/>
+      <w:r>
+        <w:rPr>
+          <w:sz w:val="32"/>
+          <w:szCs w:val="32"/>
+        </w:rPr>
+        <w:t xml:space="preserve"> Atef Khair </w:t>
+      </w:r>
     </w:p>
     <w:sectPr>
       <w:pgSz w:w="12240" w:h="15840"/>
@@ -3188,6 +3373,7 @@
   <w:style w:type="character" w:default="1" w:styleId="DefaultParagraphFont">
     <w:name w:val="Default Paragraph Font"/>
     <w:uiPriority w:val="1"/>
+    <w:semiHidden/>
     <w:unhideWhenUsed/>
   </w:style>
   <w:style w:type="table" w:default="1" w:styleId="TableNormal">

</xml_diff>